<commit_message>
+1 part 5 - exploring Clone
</commit_message>
<xml_diff>
--- a/myzmq.docx
+++ b/myzmq.docx
@@ -4854,6 +4854,7 @@
           <w:sz w:val="20"/>
           <w:szCs w:val="20"/>
           <w:highlight w:val="green"/>
+          <w:lang w:val="en-US"/>
         </w:rPr>
         <w:t>ticlient</w:t>
       </w:r>
@@ -4867,18 +4868,7 @@
           <w:highlight w:val="green"/>
           <w:lang w:val="en-US"/>
         </w:rPr>
-        <w:t xml:space="preserve"> &amp; t</w:t>
-      </w:r>
-      <w:r>
-        <w:rPr>
-          <w:rFonts w:ascii="Consolas" w:hAnsi="Consolas" w:cs="Consolas"/>
-          <w:color w:val="000000"/>
-          <w:sz w:val="20"/>
-          <w:szCs w:val="20"/>
-          <w:highlight w:val="green"/>
-          <w:lang w:val="en-US"/>
-        </w:rPr>
-        <w:t>itanic</w:t>
+        <w:t xml:space="preserve"> &amp; titanic</w:t>
       </w:r>
     </w:p>
     <w:p>
@@ -4927,7 +4917,7 @@
           <w:color w:val="000000"/>
           <w:sz w:val="38"/>
           <w:szCs w:val="38"/>
-          <w:lang w:eastAsia="ru-RU"/>
+          <w:lang w:val="en-US" w:eastAsia="ru-RU"/>
         </w:rPr>
       </w:pPr>
       <w:r>
@@ -4936,6 +4926,7 @@
           <w:color w:val="000000"/>
           <w:sz w:val="38"/>
           <w:szCs w:val="38"/>
+          <w:lang w:val="en-US"/>
         </w:rPr>
         <w:br w:type="page"/>
       </w:r>
@@ -5162,29 +5153,7 @@
           <w:highlight w:val="green"/>
           <w:lang w:val="en-US"/>
         </w:rPr>
-        <w:t xml:space="preserve">flserver1 </w:t>
-      </w:r>
-      <w:r>
-        <w:rPr>
-          <w:rFonts w:ascii="Consolas" w:hAnsi="Consolas" w:cs="Consolas"/>
-          <w:color w:val="000000"/>
-          <w:sz w:val="20"/>
-          <w:szCs w:val="20"/>
-          <w:highlight w:val="green"/>
-          <w:lang w:val="en-US"/>
-        </w:rPr>
-        <w:t xml:space="preserve">&amp; </w:t>
-      </w:r>
-      <w:r>
-        <w:rPr>
-          <w:rFonts w:ascii="Consolas" w:hAnsi="Consolas" w:cs="Consolas"/>
-          <w:color w:val="000000"/>
-          <w:sz w:val="20"/>
-          <w:szCs w:val="20"/>
-          <w:highlight w:val="green"/>
-          <w:lang w:val="en-US"/>
-        </w:rPr>
-        <w:t>flclient1</w:t>
+        <w:t>flserver1 &amp; flclient1</w:t>
       </w:r>
     </w:p>
     <w:p>
@@ -5349,18 +5318,7 @@
           <w:highlight w:val="green"/>
           <w:lang w:val="en-US"/>
         </w:rPr>
-        <w:t xml:space="preserve"> &amp; </w:t>
-      </w:r>
-      <w:r>
-        <w:rPr>
-          <w:rFonts w:ascii="Consolas" w:hAnsi="Consolas" w:cs="Consolas"/>
-          <w:color w:val="000000"/>
-          <w:sz w:val="20"/>
-          <w:szCs w:val="20"/>
-          <w:highlight w:val="green"/>
-          <w:lang w:val="en-US"/>
-        </w:rPr>
-        <w:t>flclient2</w:t>
+        <w:t xml:space="preserve"> &amp; flclient2</w:t>
       </w:r>
     </w:p>
     <w:p>
@@ -5572,7 +5530,7 @@
           <w:highlight w:val="green"/>
           <w:lang w:val="en-US"/>
         </w:rPr>
-        <w:t>flserver</w:t>
+        <w:t>flserver3</w:t>
       </w:r>
       <w:r>
         <w:rPr>
@@ -5583,7 +5541,7 @@
           <w:highlight w:val="green"/>
           <w:lang w:val="en-US"/>
         </w:rPr>
-        <w:t>3</w:t>
+        <w:t xml:space="preserve"> &amp; </w:t>
       </w:r>
       <w:r>
         <w:rPr>
@@ -5594,29 +5552,7 @@
           <w:highlight w:val="green"/>
           <w:lang w:val="en-US"/>
         </w:rPr>
-        <w:t xml:space="preserve"> &amp; </w:t>
-      </w:r>
-      <w:r>
-        <w:rPr>
-          <w:rFonts w:ascii="Consolas" w:hAnsi="Consolas" w:cs="Consolas"/>
-          <w:color w:val="000000"/>
-          <w:sz w:val="20"/>
-          <w:szCs w:val="20"/>
-          <w:highlight w:val="green"/>
-          <w:lang w:val="en-US"/>
-        </w:rPr>
-        <w:t>flclient</w:t>
-      </w:r>
-      <w:r>
-        <w:rPr>
-          <w:rFonts w:ascii="Consolas" w:hAnsi="Consolas" w:cs="Consolas"/>
-          <w:color w:val="000000"/>
-          <w:sz w:val="20"/>
-          <w:szCs w:val="20"/>
-          <w:highlight w:val="green"/>
-          <w:lang w:val="en-US"/>
-        </w:rPr>
-        <w:t>3</w:t>
+        <w:t>flclient3</w:t>
       </w:r>
       <w:r>
         <w:rPr>
@@ -6207,18 +6143,2820 @@
         <w:pStyle w:val="3"/>
         <w:jc w:val="both"/>
         <w:rPr>
+          <w:rFonts w:ascii="Verdana" w:hAnsi="Verdana"/>
+          <w:color w:val="000000"/>
+          <w:lang w:val="en-US"/>
+        </w:rPr>
+      </w:pPr>
+      <w:proofErr w:type="gramStart"/>
+      <w:r>
+        <w:rPr>
+          <w:rFonts w:ascii="Verdana" w:hAnsi="Verdana"/>
+          <w:color w:val="000000"/>
+          <w:lang w:val="en-US"/>
+        </w:rPr>
+        <w:t>making</w:t>
+      </w:r>
+      <w:proofErr w:type="gramEnd"/>
+      <w:r>
+        <w:rPr>
+          <w:rFonts w:ascii="Verdana" w:hAnsi="Verdana"/>
+          <w:color w:val="000000"/>
+          <w:lang w:val="en-US"/>
+        </w:rPr>
+        <w:t xml:space="preserve"> a reliable pub-sub architecture</w:t>
+      </w:r>
+    </w:p>
+    <w:p>
+      <w:pPr>
+        <w:spacing w:before="100" w:beforeAutospacing="1" w:after="100" w:afterAutospacing="1" w:line="240" w:lineRule="auto"/>
+        <w:rPr>
+          <w:rFonts w:ascii="Verdana" w:eastAsia="Times New Roman" w:hAnsi="Verdana" w:cs="Times New Roman"/>
+          <w:color w:val="000000"/>
+          <w:sz w:val="24"/>
+          <w:szCs w:val="24"/>
+          <w:lang w:val="en-US" w:eastAsia="ru-RU"/>
+        </w:rPr>
+      </w:pPr>
+      <w:r>
+        <w:rPr>
+          <w:rFonts w:ascii="Verdana" w:eastAsia="Times New Roman" w:hAnsi="Verdana" w:cs="Times New Roman"/>
+          <w:color w:val="000000"/>
+          <w:sz w:val="24"/>
+          <w:szCs w:val="24"/>
+          <w:lang w:val="en-US" w:eastAsia="ru-RU"/>
+        </w:rPr>
+        <w:t>Here are our technical challenges:</w:t>
+      </w:r>
+    </w:p>
+    <w:p>
+      <w:pPr>
+        <w:numPr>
+          <w:ilvl w:val="0"/>
+          <w:numId w:val="27"/>
+        </w:numPr>
+        <w:spacing w:before="100" w:beforeAutospacing="1" w:after="100" w:afterAutospacing="1" w:line="240" w:lineRule="auto"/>
+        <w:rPr>
+          <w:rFonts w:ascii="Verdana" w:eastAsia="Times New Roman" w:hAnsi="Verdana" w:cs="Times New Roman"/>
+          <w:color w:val="000000"/>
+          <w:sz w:val="24"/>
+          <w:szCs w:val="24"/>
+          <w:lang w:val="en-US" w:eastAsia="ru-RU"/>
+        </w:rPr>
+      </w:pPr>
+      <w:r>
+        <w:rPr>
+          <w:rFonts w:ascii="Verdana" w:eastAsia="Times New Roman" w:hAnsi="Verdana" w:cs="Times New Roman"/>
+          <w:color w:val="000000"/>
+          <w:sz w:val="24"/>
+          <w:szCs w:val="24"/>
+          <w:lang w:val="en-US" w:eastAsia="ru-RU"/>
+        </w:rPr>
+        <w:t xml:space="preserve">We have a large set of client </w:t>
+      </w:r>
+      <w:proofErr w:type="gramStart"/>
+      <w:r>
+        <w:rPr>
+          <w:rFonts w:ascii="Verdana" w:eastAsia="Times New Roman" w:hAnsi="Verdana" w:cs="Times New Roman"/>
+          <w:color w:val="000000"/>
+          <w:sz w:val="24"/>
+          <w:szCs w:val="24"/>
+          <w:lang w:val="en-US" w:eastAsia="ru-RU"/>
+        </w:rPr>
+        <w:t>applications,</w:t>
+      </w:r>
+      <w:proofErr w:type="gramEnd"/>
+      <w:r>
+        <w:rPr>
+          <w:rFonts w:ascii="Verdana" w:eastAsia="Times New Roman" w:hAnsi="Verdana" w:cs="Times New Roman"/>
+          <w:color w:val="000000"/>
+          <w:sz w:val="24"/>
+          <w:szCs w:val="24"/>
+          <w:lang w:val="en-US" w:eastAsia="ru-RU"/>
+        </w:rPr>
+        <w:t xml:space="preserve"> say thousands or tens of thousands.</w:t>
+      </w:r>
+    </w:p>
+    <w:p>
+      <w:pPr>
+        <w:numPr>
+          <w:ilvl w:val="0"/>
+          <w:numId w:val="27"/>
+        </w:numPr>
+        <w:spacing w:before="100" w:beforeAutospacing="1" w:after="100" w:afterAutospacing="1" w:line="240" w:lineRule="auto"/>
+        <w:rPr>
+          <w:rFonts w:ascii="Verdana" w:eastAsia="Times New Roman" w:hAnsi="Verdana" w:cs="Times New Roman"/>
+          <w:color w:val="000000"/>
+          <w:sz w:val="24"/>
+          <w:szCs w:val="24"/>
+          <w:lang w:val="en-US" w:eastAsia="ru-RU"/>
+        </w:rPr>
+      </w:pPr>
+      <w:r>
+        <w:rPr>
+          <w:rFonts w:ascii="Verdana" w:eastAsia="Times New Roman" w:hAnsi="Verdana" w:cs="Times New Roman"/>
+          <w:color w:val="000000"/>
+          <w:sz w:val="24"/>
+          <w:szCs w:val="24"/>
+          <w:lang w:val="en-US" w:eastAsia="ru-RU"/>
+        </w:rPr>
+        <w:t>They will join and leave the network arbitrarily.</w:t>
+      </w:r>
+    </w:p>
+    <w:p>
+      <w:pPr>
+        <w:numPr>
+          <w:ilvl w:val="0"/>
+          <w:numId w:val="27"/>
+        </w:numPr>
+        <w:spacing w:before="100" w:beforeAutospacing="1" w:after="100" w:afterAutospacing="1" w:line="240" w:lineRule="auto"/>
+        <w:rPr>
+          <w:rFonts w:ascii="Verdana" w:eastAsia="Times New Roman" w:hAnsi="Verdana" w:cs="Times New Roman"/>
+          <w:color w:val="000000"/>
+          <w:sz w:val="24"/>
+          <w:szCs w:val="24"/>
+          <w:lang w:val="en-US" w:eastAsia="ru-RU"/>
+        </w:rPr>
+      </w:pPr>
+      <w:r>
+        <w:rPr>
+          <w:rFonts w:ascii="Verdana" w:eastAsia="Times New Roman" w:hAnsi="Verdana" w:cs="Times New Roman"/>
+          <w:color w:val="000000"/>
+          <w:sz w:val="24"/>
+          <w:szCs w:val="24"/>
+          <w:lang w:val="en-US" w:eastAsia="ru-RU"/>
+        </w:rPr>
+        <w:t>These applications must share a single eventually-consistent </w:t>
+      </w:r>
+      <w:r>
+        <w:rPr>
+          <w:rFonts w:ascii="Verdana" w:eastAsia="Times New Roman" w:hAnsi="Verdana" w:cs="Times New Roman"/>
+          <w:i/>
+          <w:iCs/>
+          <w:color w:val="000000"/>
+          <w:sz w:val="24"/>
+          <w:szCs w:val="24"/>
+          <w:lang w:val="en-US" w:eastAsia="ru-RU"/>
+        </w:rPr>
+        <w:t>state</w:t>
+      </w:r>
+      <w:r>
+        <w:rPr>
+          <w:rFonts w:ascii="Verdana" w:eastAsia="Times New Roman" w:hAnsi="Verdana" w:cs="Times New Roman"/>
+          <w:color w:val="000000"/>
+          <w:sz w:val="24"/>
+          <w:szCs w:val="24"/>
+          <w:lang w:val="en-US" w:eastAsia="ru-RU"/>
+        </w:rPr>
+        <w:t>.</w:t>
+      </w:r>
+    </w:p>
+    <w:p>
+      <w:pPr>
+        <w:numPr>
+          <w:ilvl w:val="0"/>
+          <w:numId w:val="27"/>
+        </w:numPr>
+        <w:spacing w:before="100" w:beforeAutospacing="1" w:after="100" w:afterAutospacing="1" w:line="240" w:lineRule="auto"/>
+        <w:rPr>
+          <w:rFonts w:ascii="Verdana" w:eastAsia="Times New Roman" w:hAnsi="Verdana" w:cs="Times New Roman"/>
+          <w:color w:val="000000"/>
+          <w:sz w:val="24"/>
+          <w:szCs w:val="24"/>
+          <w:lang w:val="en-US" w:eastAsia="ru-RU"/>
+        </w:rPr>
+      </w:pPr>
+      <w:r>
+        <w:rPr>
+          <w:rFonts w:ascii="Verdana" w:eastAsia="Times New Roman" w:hAnsi="Verdana" w:cs="Times New Roman"/>
+          <w:color w:val="000000"/>
+          <w:sz w:val="24"/>
+          <w:szCs w:val="24"/>
+          <w:lang w:val="en-US" w:eastAsia="ru-RU"/>
+        </w:rPr>
+        <w:t>Any application can update the state at any point in time.</w:t>
+      </w:r>
+    </w:p>
+    <w:p>
+      <w:pPr>
+        <w:pStyle w:val="4"/>
+        <w:jc w:val="both"/>
+        <w:rPr>
           <w:rFonts w:ascii="Trebuchet MS" w:hAnsi="Trebuchet MS"/>
           <w:color w:val="000000"/>
-          <w:sz w:val="38"/>
-          <w:szCs w:val="38"/>
+          <w:sz w:val="34"/>
+          <w:szCs w:val="34"/>
+        </w:rPr>
+      </w:pPr>
+      <w:hyperlink r:id="rId43" w:anchor="Centralized-Versus-Decentralized" w:history="1">
+        <w:proofErr w:type="spellStart"/>
+        <w:r>
+          <w:rPr>
+            <w:rStyle w:val="a3"/>
+            <w:rFonts w:ascii="Trebuchet MS" w:hAnsi="Trebuchet MS"/>
+            <w:color w:val="A02020"/>
+            <w:sz w:val="34"/>
+            <w:szCs w:val="34"/>
+            <w:u w:val="none"/>
+          </w:rPr>
+          <w:t>Centralized</w:t>
+        </w:r>
+        <w:proofErr w:type="spellEnd"/>
+        <w:r>
+          <w:rPr>
+            <w:rStyle w:val="a3"/>
+            <w:rFonts w:ascii="Trebuchet MS" w:hAnsi="Trebuchet MS"/>
+            <w:color w:val="A02020"/>
+            <w:sz w:val="34"/>
+            <w:szCs w:val="34"/>
+            <w:u w:val="none"/>
+          </w:rPr>
+          <w:t xml:space="preserve"> </w:t>
+        </w:r>
+        <w:proofErr w:type="spellStart"/>
+        <w:r>
+          <w:rPr>
+            <w:rStyle w:val="a3"/>
+            <w:rFonts w:ascii="Trebuchet MS" w:hAnsi="Trebuchet MS"/>
+            <w:color w:val="A02020"/>
+            <w:sz w:val="34"/>
+            <w:szCs w:val="34"/>
+            <w:u w:val="none"/>
+          </w:rPr>
+          <w:t>Versus</w:t>
+        </w:r>
+        <w:proofErr w:type="spellEnd"/>
+        <w:r>
+          <w:rPr>
+            <w:rStyle w:val="a3"/>
+            <w:rFonts w:ascii="Trebuchet MS" w:hAnsi="Trebuchet MS"/>
+            <w:color w:val="A02020"/>
+            <w:sz w:val="34"/>
+            <w:szCs w:val="34"/>
+            <w:u w:val="none"/>
+          </w:rPr>
+          <w:t xml:space="preserve"> </w:t>
+        </w:r>
+        <w:proofErr w:type="spellStart"/>
+        <w:r>
+          <w:rPr>
+            <w:rStyle w:val="a3"/>
+            <w:rFonts w:ascii="Trebuchet MS" w:hAnsi="Trebuchet MS"/>
+            <w:color w:val="A02020"/>
+            <w:sz w:val="34"/>
+            <w:szCs w:val="34"/>
+            <w:u w:val="none"/>
+          </w:rPr>
+          <w:t>Decentralized</w:t>
+        </w:r>
+        <w:proofErr w:type="spellEnd"/>
+      </w:hyperlink>
+    </w:p>
+    <w:p>
+      <w:pPr>
+        <w:numPr>
+          <w:ilvl w:val="0"/>
+          <w:numId w:val="28"/>
+        </w:numPr>
+        <w:spacing w:before="100" w:beforeAutospacing="1" w:after="100" w:afterAutospacing="1" w:line="240" w:lineRule="auto"/>
+        <w:rPr>
+          <w:rFonts w:ascii="Verdana" w:eastAsia="Times New Roman" w:hAnsi="Verdana" w:cs="Times New Roman"/>
+          <w:color w:val="000000"/>
+          <w:sz w:val="24"/>
+          <w:szCs w:val="24"/>
+          <w:lang w:val="en-US" w:eastAsia="ru-RU"/>
+        </w:rPr>
+      </w:pPr>
+      <w:r>
+        <w:rPr>
+          <w:rFonts w:ascii="Verdana" w:eastAsia="Times New Roman" w:hAnsi="Verdana" w:cs="Times New Roman"/>
+          <w:color w:val="000000"/>
+          <w:sz w:val="24"/>
+          <w:szCs w:val="24"/>
+          <w:lang w:val="en-US" w:eastAsia="ru-RU"/>
+        </w:rPr>
+        <w:t>Ironically, a centralized architecture will scale to more nodes more easily than a decentralized one. That is, it's easier to connect 10,000 nodes to one server than to each other.</w:t>
+      </w:r>
+    </w:p>
+    <w:p>
+      <w:pPr>
+        <w:pStyle w:val="3"/>
+        <w:jc w:val="both"/>
+        <w:rPr>
+          <w:rFonts w:ascii="Verdana" w:hAnsi="Verdana"/>
+          <w:b w:val="0"/>
+          <w:color w:val="000000"/>
+          <w:lang w:val="en-US"/>
+        </w:rPr>
+      </w:pPr>
+      <w:r>
+        <w:rPr>
+          <w:rFonts w:ascii="Verdana" w:hAnsi="Verdana"/>
+          <w:b w:val="0"/>
+          <w:color w:val="000000"/>
+          <w:lang w:val="en-US"/>
+        </w:rPr>
+        <w:t>So, for the Clone pattern we'll work with a </w:t>
+      </w:r>
+      <w:r>
+        <w:rPr>
+          <w:rStyle w:val="a5"/>
+          <w:rFonts w:ascii="Verdana" w:hAnsi="Verdana"/>
+          <w:b w:val="0"/>
+          <w:color w:val="000000"/>
+          <w:lang w:val="en-US"/>
+        </w:rPr>
+        <w:t>server</w:t>
+      </w:r>
+      <w:r>
+        <w:rPr>
+          <w:rFonts w:ascii="Verdana" w:hAnsi="Verdana"/>
+          <w:b w:val="0"/>
+          <w:color w:val="000000"/>
+          <w:lang w:val="en-US"/>
+        </w:rPr>
+        <w:t> that publishes state updates and a set of </w:t>
+      </w:r>
+      <w:r>
+        <w:rPr>
+          <w:rStyle w:val="a5"/>
+          <w:rFonts w:ascii="Verdana" w:hAnsi="Verdana"/>
+          <w:b w:val="0"/>
+          <w:color w:val="000000"/>
+          <w:lang w:val="en-US"/>
+        </w:rPr>
+        <w:t>clients</w:t>
+      </w:r>
+      <w:r>
+        <w:rPr>
+          <w:rFonts w:ascii="Verdana" w:hAnsi="Verdana"/>
+          <w:b w:val="0"/>
+          <w:color w:val="000000"/>
+          <w:lang w:val="en-US"/>
+        </w:rPr>
+        <w:t> that represent applications.</w:t>
+      </w:r>
+    </w:p>
+    <w:p>
+      <w:pPr>
+        <w:rPr>
+          <w:rFonts w:ascii="Verdana" w:eastAsia="Times New Roman" w:hAnsi="Verdana" w:cs="Times New Roman"/>
+          <w:bCs/>
+          <w:color w:val="000000"/>
+          <w:sz w:val="27"/>
+          <w:szCs w:val="27"/>
+          <w:lang w:val="en-US" w:eastAsia="ru-RU"/>
+        </w:rPr>
+      </w:pPr>
+      <w:r>
+        <w:rPr>
+          <w:rFonts w:ascii="Verdana" w:hAnsi="Verdana"/>
+          <w:b/>
+          <w:color w:val="000000"/>
+          <w:lang w:val="en-US"/>
+        </w:rPr>
+        <w:br w:type="page"/>
+      </w:r>
+    </w:p>
+    <w:p>
+      <w:pPr>
+        <w:pStyle w:val="4"/>
+        <w:rPr>
+          <w:rFonts w:ascii="Trebuchet MS" w:hAnsi="Trebuchet MS"/>
+          <w:color w:val="000000"/>
+          <w:sz w:val="34"/>
+          <w:szCs w:val="34"/>
+          <w:lang w:val="en-US"/>
+        </w:rPr>
+      </w:pPr>
+      <w:hyperlink r:id="rId44" w:anchor="Representing-State-as-Key-Value-Pairs" w:history="1">
+        <w:r>
+          <w:rPr>
+            <w:rStyle w:val="a3"/>
+            <w:rFonts w:ascii="Trebuchet MS" w:hAnsi="Trebuchet MS"/>
+            <w:color w:val="A02020"/>
+            <w:sz w:val="34"/>
+            <w:szCs w:val="34"/>
+            <w:u w:val="none"/>
+            <w:lang w:val="en-US"/>
+          </w:rPr>
+          <w:t>Representing State as Key-Value Pairs</w:t>
+        </w:r>
+      </w:hyperlink>
+    </w:p>
+    <w:p>
+      <w:pPr>
+        <w:jc w:val="both"/>
+        <w:rPr>
+          <w:rFonts w:ascii="Consolas" w:hAnsi="Consolas" w:cs="Consolas"/>
+          <w:color w:val="000000"/>
+          <w:sz w:val="20"/>
+          <w:szCs w:val="20"/>
+          <w:lang w:val="en-US"/>
+        </w:rPr>
+      </w:pPr>
+      <w:proofErr w:type="gramStart"/>
+      <w:r>
+        <w:rPr>
+          <w:rStyle w:val="a5"/>
+          <w:rFonts w:ascii="Verdana" w:hAnsi="Verdana"/>
+          <w:b/>
+          <w:i w:val="0"/>
+          <w:highlight w:val="green"/>
+          <w:lang w:val="en-US"/>
+        </w:rPr>
+        <w:t>Example :</w:t>
+      </w:r>
+      <w:proofErr w:type="gramEnd"/>
+      <w:r>
+        <w:rPr>
+          <w:rStyle w:val="a5"/>
+          <w:rFonts w:ascii="Verdana" w:hAnsi="Verdana"/>
+          <w:b/>
+          <w:i w:val="0"/>
+          <w:highlight w:val="green"/>
+          <w:lang w:val="en-US"/>
+        </w:rPr>
+        <w:t xml:space="preserve"> </w:t>
+      </w:r>
+      <w:r>
+        <w:rPr>
+          <w:rFonts w:ascii="Verdana" w:hAnsi="Verdana"/>
+          <w:highlight w:val="green"/>
+          <w:shd w:val="clear" w:color="auto" w:fill="EEEEEE"/>
+          <w:lang w:val="en-US"/>
+        </w:rPr>
+        <w:t>clonesrv1</w:t>
+      </w:r>
+      <w:r>
+        <w:rPr>
+          <w:rFonts w:ascii="Verdana" w:hAnsi="Verdana"/>
+          <w:highlight w:val="green"/>
+          <w:shd w:val="clear" w:color="auto" w:fill="EEEEEE"/>
+          <w:lang w:val="en-US"/>
+        </w:rPr>
+        <w:t xml:space="preserve"> </w:t>
+      </w:r>
+      <w:r>
+        <w:rPr>
+          <w:rFonts w:ascii="Consolas" w:hAnsi="Consolas" w:cs="Consolas"/>
+          <w:color w:val="000000"/>
+          <w:sz w:val="20"/>
+          <w:szCs w:val="20"/>
+          <w:highlight w:val="green"/>
+          <w:lang w:val="en-US"/>
+        </w:rPr>
+        <w:t xml:space="preserve">&amp; </w:t>
+      </w:r>
+      <w:r>
+        <w:rPr>
+          <w:rFonts w:ascii="Verdana" w:hAnsi="Verdana"/>
+          <w:highlight w:val="green"/>
+          <w:shd w:val="clear" w:color="auto" w:fill="EEEEEE"/>
+          <w:lang w:val="en-US"/>
+        </w:rPr>
+        <w:t>clonecli1</w:t>
+      </w:r>
+      <w:r>
+        <w:rPr>
+          <w:rFonts w:ascii="Verdana" w:hAnsi="Verdana"/>
+          <w:highlight w:val="green"/>
+          <w:shd w:val="clear" w:color="auto" w:fill="EEEEEE"/>
+          <w:lang w:val="en-US"/>
+        </w:rPr>
+        <w:t xml:space="preserve"> </w:t>
+      </w:r>
+      <w:r>
+        <w:rPr>
+          <w:rFonts w:ascii="Consolas" w:hAnsi="Consolas" w:cs="Consolas"/>
+          <w:color w:val="000000"/>
+          <w:sz w:val="20"/>
+          <w:szCs w:val="20"/>
+          <w:highlight w:val="green"/>
+          <w:lang w:val="en-US"/>
+        </w:rPr>
+        <w:t xml:space="preserve">&amp; </w:t>
+      </w:r>
+      <w:proofErr w:type="spellStart"/>
+      <w:r>
+        <w:rPr>
+          <w:rFonts w:ascii="Verdana" w:hAnsi="Verdana"/>
+          <w:highlight w:val="green"/>
+          <w:shd w:val="clear" w:color="auto" w:fill="EEEEEE"/>
+          <w:lang w:val="en-US"/>
+        </w:rPr>
+        <w:t>kvsimple</w:t>
+      </w:r>
+      <w:proofErr w:type="spellEnd"/>
+    </w:p>
+    <w:p>
+      <w:pPr>
+        <w:rPr>
+          <w:rStyle w:val="ac"/>
+          <w:rFonts w:ascii="Verdana" w:hAnsi="Verdana"/>
+          <w:b w:val="0"/>
+          <w:color w:val="000000"/>
+          <w:sz w:val="24"/>
+          <w:szCs w:val="24"/>
+          <w:lang w:val="en-US"/>
+        </w:rPr>
+      </w:pPr>
+      <w:proofErr w:type="gramStart"/>
+      <w:r>
+        <w:rPr>
+          <w:rFonts w:ascii="Verdana" w:hAnsi="Verdana"/>
+          <w:sz w:val="24"/>
+          <w:szCs w:val="24"/>
+          <w:lang w:val="en-US"/>
+        </w:rPr>
+        <w:t>Server</w:t>
+      </w:r>
+      <w:r>
+        <w:rPr>
+          <w:rFonts w:ascii="Verdana" w:hAnsi="Verdana"/>
+          <w:b/>
+          <w:sz w:val="24"/>
+          <w:szCs w:val="24"/>
+          <w:lang w:val="en-US"/>
+        </w:rPr>
+        <w:t xml:space="preserve"> </w:t>
+      </w:r>
+      <w:r>
+        <w:rPr>
+          <w:rStyle w:val="ac"/>
+          <w:rFonts w:ascii="Verdana" w:hAnsi="Verdana"/>
+          <w:b w:val="0"/>
+          <w:color w:val="000000"/>
+          <w:sz w:val="24"/>
+          <w:szCs w:val="24"/>
+          <w:lang w:val="en-US"/>
+        </w:rPr>
+        <w:t> p</w:t>
+      </w:r>
+      <w:r>
+        <w:rPr>
+          <w:rStyle w:val="ac"/>
+          <w:rFonts w:ascii="Verdana" w:hAnsi="Verdana"/>
+          <w:b w:val="0"/>
+          <w:color w:val="000000"/>
+          <w:sz w:val="24"/>
+          <w:szCs w:val="24"/>
+          <w:lang w:val="en-US"/>
+        </w:rPr>
+        <w:t>ublishing</w:t>
+      </w:r>
+      <w:proofErr w:type="gramEnd"/>
+      <w:r>
+        <w:rPr>
+          <w:rStyle w:val="ac"/>
+          <w:rFonts w:ascii="Verdana" w:hAnsi="Verdana"/>
+          <w:b w:val="0"/>
+          <w:color w:val="000000"/>
+          <w:sz w:val="24"/>
+          <w:szCs w:val="24"/>
+          <w:lang w:val="en-US"/>
+        </w:rPr>
+        <w:t xml:space="preserve"> </w:t>
+      </w:r>
+      <w:r>
+        <w:rPr>
+          <w:rStyle w:val="ac"/>
+          <w:rFonts w:ascii="Verdana" w:hAnsi="Verdana"/>
+          <w:b w:val="0"/>
+          <w:color w:val="000000"/>
+          <w:sz w:val="24"/>
+          <w:szCs w:val="24"/>
+          <w:lang w:val="en-US"/>
+        </w:rPr>
+        <w:t>s</w:t>
+      </w:r>
+      <w:r>
+        <w:rPr>
+          <w:rStyle w:val="ac"/>
+          <w:rFonts w:ascii="Verdana" w:hAnsi="Verdana"/>
+          <w:b w:val="0"/>
+          <w:color w:val="000000"/>
+          <w:sz w:val="24"/>
+          <w:szCs w:val="24"/>
+          <w:lang w:val="en-US"/>
+        </w:rPr>
+        <w:t xml:space="preserve">tate </w:t>
+      </w:r>
+      <w:r>
+        <w:rPr>
+          <w:rStyle w:val="ac"/>
+          <w:rFonts w:ascii="Verdana" w:hAnsi="Verdana"/>
+          <w:b w:val="0"/>
+          <w:color w:val="000000"/>
+          <w:sz w:val="24"/>
+          <w:szCs w:val="24"/>
+          <w:lang w:val="en-US"/>
+        </w:rPr>
+        <w:t>u</w:t>
+      </w:r>
+      <w:r>
+        <w:rPr>
+          <w:rStyle w:val="ac"/>
+          <w:rFonts w:ascii="Verdana" w:hAnsi="Verdana"/>
+          <w:b w:val="0"/>
+          <w:color w:val="000000"/>
+          <w:sz w:val="24"/>
+          <w:szCs w:val="24"/>
+          <w:lang w:val="en-US"/>
+        </w:rPr>
+        <w:t>pdates</w:t>
+      </w:r>
+      <w:r>
+        <w:rPr>
+          <w:rStyle w:val="ac"/>
+          <w:rFonts w:ascii="Verdana" w:hAnsi="Verdana"/>
+          <w:b w:val="0"/>
+          <w:color w:val="000000"/>
+          <w:sz w:val="24"/>
+          <w:szCs w:val="24"/>
+          <w:lang w:val="en-US"/>
+        </w:rPr>
+        <w:t xml:space="preserve"> </w:t>
+      </w:r>
+      <w:r>
+        <w:rPr>
+          <w:rStyle w:val="ac"/>
+          <w:rFonts w:ascii="Verdana" w:hAnsi="Verdana"/>
+          <w:b w:val="0"/>
+          <w:color w:val="000000"/>
+          <w:sz w:val="24"/>
+          <w:szCs w:val="24"/>
+          <w:lang w:val="en-US"/>
+        </w:rPr>
+        <w:t>by</w:t>
+      </w:r>
+      <w:r>
+        <w:rPr>
+          <w:rStyle w:val="ac"/>
+          <w:rFonts w:ascii="Verdana" w:hAnsi="Verdana"/>
+          <w:b w:val="0"/>
+          <w:color w:val="000000"/>
+          <w:sz w:val="24"/>
+          <w:szCs w:val="24"/>
+          <w:lang w:val="en-US"/>
+        </w:rPr>
+        <w:t xml:space="preserve"> PUB-SUB.</w:t>
+      </w:r>
+    </w:p>
+    <w:p>
+      <w:pPr>
+        <w:pStyle w:val="4"/>
+        <w:rPr>
+          <w:rFonts w:ascii="Trebuchet MS" w:hAnsi="Trebuchet MS"/>
+          <w:color w:val="000000"/>
+          <w:sz w:val="34"/>
+          <w:szCs w:val="34"/>
+          <w:lang w:val="en-US"/>
+        </w:rPr>
+      </w:pPr>
+      <w:hyperlink r:id="rId45" w:anchor="Getting-an-Out-of-Band-Snapshot" w:history="1">
+        <w:r>
+          <w:rPr>
+            <w:rStyle w:val="a3"/>
+            <w:rFonts w:ascii="Trebuchet MS" w:hAnsi="Trebuchet MS"/>
+            <w:color w:val="A02020"/>
+            <w:sz w:val="34"/>
+            <w:szCs w:val="34"/>
+            <w:u w:val="none"/>
+            <w:lang w:val="en-US"/>
+          </w:rPr>
+          <w:t>Getting an Out-of-Band Snapshot</w:t>
+        </w:r>
+      </w:hyperlink>
+    </w:p>
+    <w:p>
+      <w:pPr>
+        <w:jc w:val="both"/>
+        <w:rPr>
+          <w:rFonts w:ascii="Consolas" w:hAnsi="Consolas" w:cs="Consolas"/>
+          <w:color w:val="000000"/>
+          <w:sz w:val="20"/>
+          <w:szCs w:val="20"/>
+          <w:lang w:val="en-US"/>
+        </w:rPr>
+      </w:pPr>
+      <w:proofErr w:type="gramStart"/>
+      <w:r>
+        <w:rPr>
+          <w:rStyle w:val="a5"/>
+          <w:rFonts w:ascii="Verdana" w:hAnsi="Verdana"/>
+          <w:b/>
+          <w:i w:val="0"/>
+          <w:highlight w:val="green"/>
+          <w:lang w:val="en-US"/>
+        </w:rPr>
+        <w:t>Example :</w:t>
+      </w:r>
+      <w:proofErr w:type="gramEnd"/>
+      <w:r>
+        <w:rPr>
+          <w:rStyle w:val="a5"/>
+          <w:rFonts w:ascii="Verdana" w:hAnsi="Verdana"/>
+          <w:b/>
+          <w:i w:val="0"/>
+          <w:highlight w:val="green"/>
+          <w:lang w:val="en-US"/>
+        </w:rPr>
+        <w:t xml:space="preserve"> </w:t>
+      </w:r>
+      <w:r>
+        <w:rPr>
+          <w:rFonts w:ascii="Verdana" w:hAnsi="Verdana"/>
+          <w:highlight w:val="green"/>
+          <w:shd w:val="clear" w:color="auto" w:fill="EEEEEE"/>
+          <w:lang w:val="en-US"/>
+        </w:rPr>
+        <w:t>clonesrv</w:t>
+      </w:r>
+      <w:r>
+        <w:rPr>
+          <w:rFonts w:ascii="Verdana" w:hAnsi="Verdana"/>
+          <w:highlight w:val="green"/>
+          <w:shd w:val="clear" w:color="auto" w:fill="EEEEEE"/>
+          <w:lang w:val="en-US"/>
+        </w:rPr>
+        <w:t xml:space="preserve">2 </w:t>
+      </w:r>
+      <w:r>
+        <w:rPr>
+          <w:rFonts w:ascii="Consolas" w:hAnsi="Consolas" w:cs="Consolas"/>
+          <w:color w:val="000000"/>
+          <w:sz w:val="20"/>
+          <w:szCs w:val="20"/>
+          <w:highlight w:val="green"/>
+          <w:lang w:val="en-US"/>
+        </w:rPr>
+        <w:t xml:space="preserve">&amp; </w:t>
+      </w:r>
+      <w:r>
+        <w:rPr>
+          <w:rFonts w:ascii="Verdana" w:hAnsi="Verdana"/>
+          <w:highlight w:val="green"/>
+          <w:shd w:val="clear" w:color="auto" w:fill="EEEEEE"/>
+          <w:lang w:val="en-US"/>
+        </w:rPr>
+        <w:t>clonecli</w:t>
+      </w:r>
+      <w:r>
+        <w:rPr>
+          <w:rFonts w:ascii="Verdana" w:hAnsi="Verdana"/>
+          <w:highlight w:val="green"/>
+          <w:shd w:val="clear" w:color="auto" w:fill="EEEEEE"/>
+          <w:lang w:val="en-US"/>
+        </w:rPr>
+        <w:t xml:space="preserve">2 </w:t>
+      </w:r>
+      <w:r>
+        <w:rPr>
+          <w:rFonts w:ascii="Consolas" w:hAnsi="Consolas" w:cs="Consolas"/>
+          <w:color w:val="000000"/>
+          <w:sz w:val="20"/>
+          <w:szCs w:val="20"/>
+          <w:highlight w:val="green"/>
+          <w:lang w:val="en-US"/>
+        </w:rPr>
+        <w:t xml:space="preserve">&amp; </w:t>
+      </w:r>
+      <w:proofErr w:type="spellStart"/>
+      <w:r>
+        <w:rPr>
+          <w:rFonts w:ascii="Verdana" w:hAnsi="Verdana"/>
+          <w:highlight w:val="green"/>
+          <w:shd w:val="clear" w:color="auto" w:fill="EEEEEE"/>
+          <w:lang w:val="en-US"/>
+        </w:rPr>
+        <w:t>kvsimple</w:t>
+      </w:r>
+      <w:proofErr w:type="spellEnd"/>
+    </w:p>
+    <w:p>
+      <w:pPr>
+        <w:rPr>
+          <w:rFonts w:ascii="Verdana" w:hAnsi="Verdana"/>
+          <w:color w:val="000000"/>
+          <w:lang w:val="en-US"/>
+        </w:rPr>
+      </w:pPr>
+      <w:proofErr w:type="gramStart"/>
+      <w:r>
+        <w:rPr>
+          <w:rFonts w:ascii="Verdana" w:hAnsi="Verdana"/>
+          <w:sz w:val="24"/>
+          <w:szCs w:val="24"/>
+          <w:lang w:val="en-US"/>
+        </w:rPr>
+        <w:t>Server</w:t>
+      </w:r>
+      <w:r>
+        <w:rPr>
+          <w:rFonts w:ascii="Verdana" w:hAnsi="Verdana"/>
+          <w:b/>
+          <w:sz w:val="24"/>
+          <w:szCs w:val="24"/>
+          <w:lang w:val="en-US"/>
+        </w:rPr>
+        <w:t xml:space="preserve"> </w:t>
+      </w:r>
+      <w:r>
+        <w:rPr>
+          <w:rStyle w:val="ac"/>
+          <w:rFonts w:ascii="Verdana" w:hAnsi="Verdana"/>
+          <w:b w:val="0"/>
+          <w:color w:val="000000"/>
+          <w:sz w:val="24"/>
+          <w:szCs w:val="24"/>
+          <w:lang w:val="en-US"/>
+        </w:rPr>
+        <w:t> p</w:t>
+      </w:r>
+      <w:r>
+        <w:rPr>
+          <w:rStyle w:val="ac"/>
+          <w:rFonts w:ascii="Verdana" w:hAnsi="Verdana"/>
+          <w:b w:val="0"/>
+          <w:color w:val="000000"/>
+          <w:sz w:val="24"/>
+          <w:szCs w:val="24"/>
+          <w:lang w:val="en-US"/>
+        </w:rPr>
+        <w:t>ublishing</w:t>
+      </w:r>
+      <w:proofErr w:type="gramEnd"/>
+      <w:r>
+        <w:rPr>
+          <w:rStyle w:val="ac"/>
+          <w:rFonts w:ascii="Verdana" w:hAnsi="Verdana"/>
+          <w:b w:val="0"/>
+          <w:color w:val="000000"/>
+          <w:sz w:val="24"/>
+          <w:szCs w:val="24"/>
+          <w:lang w:val="en-US"/>
+        </w:rPr>
+        <w:t xml:space="preserve"> </w:t>
+      </w:r>
+      <w:r>
+        <w:rPr>
+          <w:rStyle w:val="ac"/>
+          <w:rFonts w:ascii="Verdana" w:hAnsi="Verdana"/>
+          <w:b w:val="0"/>
+          <w:color w:val="000000"/>
+          <w:sz w:val="24"/>
+          <w:szCs w:val="24"/>
+          <w:lang w:val="en-US"/>
+        </w:rPr>
+        <w:t>s</w:t>
+      </w:r>
+      <w:r>
+        <w:rPr>
+          <w:rStyle w:val="ac"/>
+          <w:rFonts w:ascii="Verdana" w:hAnsi="Verdana"/>
+          <w:b w:val="0"/>
+          <w:color w:val="000000"/>
+          <w:sz w:val="24"/>
+          <w:szCs w:val="24"/>
+          <w:lang w:val="en-US"/>
+        </w:rPr>
+        <w:t xml:space="preserve">tate </w:t>
+      </w:r>
+      <w:r>
+        <w:rPr>
+          <w:rStyle w:val="ac"/>
+          <w:rFonts w:ascii="Verdana" w:hAnsi="Verdana"/>
+          <w:b w:val="0"/>
+          <w:color w:val="000000"/>
+          <w:sz w:val="24"/>
+          <w:szCs w:val="24"/>
+          <w:lang w:val="en-US"/>
+        </w:rPr>
+        <w:t>u</w:t>
+      </w:r>
+      <w:r>
+        <w:rPr>
+          <w:rStyle w:val="ac"/>
+          <w:rFonts w:ascii="Verdana" w:hAnsi="Verdana"/>
+          <w:b w:val="0"/>
+          <w:color w:val="000000"/>
+          <w:sz w:val="24"/>
+          <w:szCs w:val="24"/>
+          <w:lang w:val="en-US"/>
+        </w:rPr>
+        <w:t>pdates</w:t>
+      </w:r>
+      <w:r>
+        <w:rPr>
+          <w:rStyle w:val="ac"/>
+          <w:rFonts w:ascii="Verdana" w:hAnsi="Verdana"/>
+          <w:b w:val="0"/>
+          <w:color w:val="000000"/>
+          <w:sz w:val="24"/>
+          <w:szCs w:val="24"/>
+          <w:lang w:val="en-US"/>
+        </w:rPr>
+        <w:t xml:space="preserve"> by PUB-SUB + replicate whole state by ROUTER-DEALER.</w:t>
+      </w:r>
+      <w:r>
+        <w:rPr>
+          <w:rStyle w:val="ac"/>
+          <w:rFonts w:ascii="Verdana" w:hAnsi="Verdana"/>
+          <w:b w:val="0"/>
+          <w:color w:val="000000"/>
+          <w:sz w:val="24"/>
+          <w:szCs w:val="24"/>
+          <w:lang w:val="en-US"/>
+        </w:rPr>
+        <w:t xml:space="preserve"> Last is </w:t>
+      </w:r>
+      <w:r>
+        <w:rPr>
+          <w:rFonts w:ascii="Verdana" w:hAnsi="Verdana"/>
+          <w:color w:val="000000"/>
+          <w:lang w:val="en-US"/>
+        </w:rPr>
+        <w:t>to deal with late-joining clients or clients that crash and then restart.</w:t>
+      </w:r>
+    </w:p>
+    <w:p>
+      <w:pPr>
+        <w:pStyle w:val="4"/>
+        <w:rPr>
+          <w:rFonts w:ascii="Trebuchet MS" w:hAnsi="Trebuchet MS"/>
+          <w:color w:val="000000"/>
+          <w:sz w:val="34"/>
+          <w:szCs w:val="34"/>
+          <w:lang w:val="en-US"/>
+        </w:rPr>
+      </w:pPr>
+      <w:hyperlink r:id="rId46" w:anchor="Republishing-Updates-from-Clients" w:history="1">
+        <w:r>
+          <w:rPr>
+            <w:rStyle w:val="a3"/>
+            <w:rFonts w:ascii="Trebuchet MS" w:hAnsi="Trebuchet MS"/>
+            <w:color w:val="A02020"/>
+            <w:sz w:val="34"/>
+            <w:szCs w:val="34"/>
+            <w:u w:val="none"/>
+            <w:lang w:val="en-US"/>
+          </w:rPr>
+          <w:t>Republishing Updates from Clients</w:t>
+        </w:r>
+      </w:hyperlink>
+    </w:p>
+    <w:p>
+      <w:pPr>
+        <w:rPr>
+          <w:rStyle w:val="ac"/>
+          <w:rFonts w:ascii="Verdana" w:hAnsi="Verdana"/>
+          <w:b w:val="0"/>
+          <w:color w:val="000000"/>
+          <w:sz w:val="24"/>
+          <w:szCs w:val="24"/>
+          <w:lang w:val="en-US"/>
+        </w:rPr>
+      </w:pPr>
+      <w:r>
+        <w:rPr>
+          <w:rFonts w:ascii="Verdana" w:hAnsi="Verdana"/>
+          <w:color w:val="000000"/>
+          <w:lang w:val="en-US"/>
+        </w:rPr>
+        <w:t xml:space="preserve">A more interesting model takes updates from clients, not the server. </w:t>
+      </w:r>
+      <w:r>
+        <w:rPr>
+          <w:rFonts w:ascii="Verdana" w:hAnsi="Verdana"/>
+          <w:color w:val="000000"/>
+          <w:lang w:val="en-US"/>
+        </w:rPr>
+        <w:t>The server thus becomes a stateless broker.</w:t>
+      </w:r>
+      <w:r>
+        <w:rPr>
+          <w:rFonts w:ascii="Verdana" w:hAnsi="Verdana"/>
+          <w:color w:val="000000"/>
+          <w:lang w:val="en-US"/>
+        </w:rPr>
+        <w:t xml:space="preserve"> </w:t>
+      </w:r>
+      <w:r>
+        <w:rPr>
+          <w:rFonts w:ascii="Verdana" w:hAnsi="Verdana"/>
+          <w:color w:val="000000"/>
+          <w:lang w:val="en-US"/>
+        </w:rPr>
+        <w:t xml:space="preserve">To send updates from clients back to the server, we use a </w:t>
+      </w:r>
+      <w:r>
+        <w:rPr>
+          <w:rFonts w:ascii="Verdana" w:hAnsi="Verdana"/>
+          <w:color w:val="000000"/>
+          <w:lang w:val="en-US"/>
+        </w:rPr>
+        <w:t>PUSH-PULL</w:t>
+      </w:r>
+      <w:r>
+        <w:rPr>
+          <w:rFonts w:ascii="Verdana" w:hAnsi="Verdana"/>
+          <w:color w:val="000000"/>
+          <w:lang w:val="en-US"/>
+        </w:rPr>
+        <w:t xml:space="preserve"> socket pattern.</w:t>
+      </w:r>
+    </w:p>
+    <w:p>
+      <w:pPr>
+        <w:jc w:val="both"/>
+        <w:rPr>
+          <w:rFonts w:ascii="Consolas" w:hAnsi="Consolas" w:cs="Consolas"/>
+          <w:color w:val="000000"/>
+          <w:sz w:val="20"/>
+          <w:szCs w:val="20"/>
+          <w:lang w:val="en-US"/>
+        </w:rPr>
+      </w:pPr>
+      <w:proofErr w:type="gramStart"/>
+      <w:r>
+        <w:rPr>
+          <w:rStyle w:val="a5"/>
+          <w:rFonts w:ascii="Verdana" w:hAnsi="Verdana"/>
+          <w:b/>
+          <w:i w:val="0"/>
+          <w:highlight w:val="green"/>
+          <w:lang w:val="en-US"/>
+        </w:rPr>
+        <w:t>Example :</w:t>
+      </w:r>
+      <w:proofErr w:type="gramEnd"/>
+      <w:r>
+        <w:rPr>
+          <w:rStyle w:val="a5"/>
+          <w:rFonts w:ascii="Verdana" w:hAnsi="Verdana"/>
+          <w:b/>
+          <w:i w:val="0"/>
+          <w:highlight w:val="green"/>
+          <w:lang w:val="en-US"/>
+        </w:rPr>
+        <w:t xml:space="preserve"> </w:t>
+      </w:r>
+      <w:r>
+        <w:rPr>
+          <w:rFonts w:ascii="Verdana" w:hAnsi="Verdana"/>
+          <w:highlight w:val="green"/>
+          <w:shd w:val="clear" w:color="auto" w:fill="EEEEEE"/>
+          <w:lang w:val="en-US"/>
+        </w:rPr>
+        <w:t>clonesrv</w:t>
+      </w:r>
+      <w:r>
+        <w:rPr>
+          <w:rFonts w:ascii="Verdana" w:hAnsi="Verdana"/>
+          <w:highlight w:val="green"/>
+          <w:shd w:val="clear" w:color="auto" w:fill="EEEEEE"/>
+          <w:lang w:val="en-US"/>
+        </w:rPr>
+        <w:t>3</w:t>
+      </w:r>
+      <w:r>
+        <w:rPr>
+          <w:rFonts w:ascii="Verdana" w:hAnsi="Verdana"/>
+          <w:highlight w:val="green"/>
+          <w:shd w:val="clear" w:color="auto" w:fill="EEEEEE"/>
+          <w:lang w:val="en-US"/>
+        </w:rPr>
+        <w:t xml:space="preserve"> </w:t>
+      </w:r>
+      <w:r>
+        <w:rPr>
+          <w:rFonts w:ascii="Consolas" w:hAnsi="Consolas" w:cs="Consolas"/>
+          <w:color w:val="000000"/>
+          <w:sz w:val="20"/>
+          <w:szCs w:val="20"/>
+          <w:highlight w:val="green"/>
+          <w:lang w:val="en-US"/>
+        </w:rPr>
+        <w:t xml:space="preserve">&amp; </w:t>
+      </w:r>
+      <w:r>
+        <w:rPr>
+          <w:rFonts w:ascii="Verdana" w:hAnsi="Verdana"/>
+          <w:highlight w:val="green"/>
+          <w:shd w:val="clear" w:color="auto" w:fill="EEEEEE"/>
+          <w:lang w:val="en-US"/>
+        </w:rPr>
+        <w:t>clonecli</w:t>
+      </w:r>
+      <w:r>
+        <w:rPr>
+          <w:rFonts w:ascii="Verdana" w:hAnsi="Verdana"/>
+          <w:highlight w:val="green"/>
+          <w:shd w:val="clear" w:color="auto" w:fill="EEEEEE"/>
+          <w:lang w:val="en-US"/>
+        </w:rPr>
+        <w:t>3</w:t>
+      </w:r>
+      <w:r>
+        <w:rPr>
+          <w:rFonts w:ascii="Verdana" w:hAnsi="Verdana"/>
+          <w:highlight w:val="green"/>
+          <w:shd w:val="clear" w:color="auto" w:fill="EEEEEE"/>
+          <w:lang w:val="en-US"/>
+        </w:rPr>
+        <w:t xml:space="preserve"> </w:t>
+      </w:r>
+      <w:r>
+        <w:rPr>
+          <w:rFonts w:ascii="Consolas" w:hAnsi="Consolas" w:cs="Consolas"/>
+          <w:color w:val="000000"/>
+          <w:sz w:val="20"/>
+          <w:szCs w:val="20"/>
+          <w:highlight w:val="green"/>
+          <w:lang w:val="en-US"/>
+        </w:rPr>
+        <w:t xml:space="preserve">&amp; </w:t>
+      </w:r>
+      <w:proofErr w:type="spellStart"/>
+      <w:r>
+        <w:rPr>
+          <w:rFonts w:ascii="Verdana" w:hAnsi="Verdana"/>
+          <w:highlight w:val="green"/>
+          <w:shd w:val="clear" w:color="auto" w:fill="EEEEEE"/>
+          <w:lang w:val="en-US"/>
+        </w:rPr>
+        <w:t>kvsimple</w:t>
+      </w:r>
+      <w:proofErr w:type="spellEnd"/>
+    </w:p>
+    <w:p>
+      <w:pPr>
+        <w:pStyle w:val="4"/>
+        <w:rPr>
+          <w:rFonts w:ascii="Trebuchet MS" w:hAnsi="Trebuchet MS"/>
+          <w:color w:val="000000"/>
+          <w:sz w:val="34"/>
+          <w:szCs w:val="34"/>
+          <w:lang w:val="en-US"/>
+        </w:rPr>
+      </w:pPr>
+      <w:hyperlink r:id="rId47" w:anchor="Working-with-Subtrees" w:history="1">
+        <w:r>
+          <w:rPr>
+            <w:rStyle w:val="a3"/>
+            <w:rFonts w:ascii="Trebuchet MS" w:hAnsi="Trebuchet MS"/>
+            <w:color w:val="A02020"/>
+            <w:sz w:val="34"/>
+            <w:szCs w:val="34"/>
+            <w:u w:val="none"/>
+            <w:lang w:val="en-US"/>
+          </w:rPr>
+          <w:t>Working with Subtrees</w:t>
+        </w:r>
+      </w:hyperlink>
+    </w:p>
+    <w:p>
+      <w:pPr>
+        <w:rPr>
+          <w:rFonts w:ascii="Verdana" w:hAnsi="Verdana"/>
+          <w:color w:val="000000"/>
+          <w:lang w:val="en-US"/>
+        </w:rPr>
+      </w:pPr>
+      <w:r>
+        <w:rPr>
+          <w:rFonts w:ascii="Verdana" w:hAnsi="Verdana"/>
+          <w:color w:val="000000"/>
+          <w:lang w:val="en-US"/>
+        </w:rPr>
+        <w:t xml:space="preserve">This is the classic story with pub-sub: when you have a very small number of clients, you can send every message to all clients. </w:t>
+      </w:r>
+      <w:proofErr w:type="spellStart"/>
+      <w:r>
+        <w:rPr>
+          <w:rFonts w:ascii="Verdana" w:hAnsi="Verdana"/>
+          <w:color w:val="000000"/>
+        </w:rPr>
+        <w:t>As</w:t>
+      </w:r>
+      <w:proofErr w:type="spellEnd"/>
+      <w:r>
+        <w:rPr>
+          <w:rFonts w:ascii="Verdana" w:hAnsi="Verdana"/>
+          <w:color w:val="000000"/>
+        </w:rPr>
+        <w:t xml:space="preserve"> </w:t>
+      </w:r>
+      <w:proofErr w:type="spellStart"/>
+      <w:r>
+        <w:rPr>
+          <w:rFonts w:ascii="Verdana" w:hAnsi="Verdana"/>
+          <w:color w:val="000000"/>
+        </w:rPr>
+        <w:t>you</w:t>
+      </w:r>
+      <w:proofErr w:type="spellEnd"/>
+      <w:r>
+        <w:rPr>
+          <w:rFonts w:ascii="Verdana" w:hAnsi="Verdana"/>
+          <w:color w:val="000000"/>
+        </w:rPr>
+        <w:t xml:space="preserve"> </w:t>
+      </w:r>
+      <w:proofErr w:type="spellStart"/>
+      <w:r>
+        <w:rPr>
+          <w:rFonts w:ascii="Verdana" w:hAnsi="Verdana"/>
+          <w:color w:val="000000"/>
+        </w:rPr>
+        <w:t>grow</w:t>
+      </w:r>
+      <w:proofErr w:type="spellEnd"/>
+      <w:r>
+        <w:rPr>
+          <w:rFonts w:ascii="Verdana" w:hAnsi="Verdana"/>
+          <w:color w:val="000000"/>
+        </w:rPr>
+        <w:t xml:space="preserve"> </w:t>
+      </w:r>
+      <w:proofErr w:type="spellStart"/>
+      <w:r>
+        <w:rPr>
+          <w:rFonts w:ascii="Verdana" w:hAnsi="Verdana"/>
+          <w:color w:val="000000"/>
+        </w:rPr>
+        <w:t>the</w:t>
+      </w:r>
+      <w:proofErr w:type="spellEnd"/>
+      <w:r>
+        <w:rPr>
+          <w:rFonts w:ascii="Verdana" w:hAnsi="Verdana"/>
+          <w:color w:val="000000"/>
+        </w:rPr>
+        <w:t xml:space="preserve"> </w:t>
+      </w:r>
+      <w:proofErr w:type="spellStart"/>
+      <w:r>
+        <w:rPr>
+          <w:rFonts w:ascii="Verdana" w:hAnsi="Verdana"/>
+          <w:color w:val="000000"/>
+        </w:rPr>
+        <w:t>architecture</w:t>
+      </w:r>
+      <w:proofErr w:type="spellEnd"/>
+      <w:r>
+        <w:rPr>
+          <w:rFonts w:ascii="Verdana" w:hAnsi="Verdana"/>
+          <w:color w:val="000000"/>
+        </w:rPr>
+        <w:t xml:space="preserve">, </w:t>
+      </w:r>
+      <w:proofErr w:type="spellStart"/>
+      <w:r>
+        <w:rPr>
+          <w:rFonts w:ascii="Verdana" w:hAnsi="Verdana"/>
+          <w:color w:val="000000"/>
+        </w:rPr>
+        <w:t>this</w:t>
+      </w:r>
+      <w:proofErr w:type="spellEnd"/>
+      <w:r>
+        <w:rPr>
+          <w:rFonts w:ascii="Verdana" w:hAnsi="Verdana"/>
+          <w:color w:val="000000"/>
+        </w:rPr>
+        <w:t xml:space="preserve"> </w:t>
+      </w:r>
+      <w:proofErr w:type="spellStart"/>
+      <w:r>
+        <w:rPr>
+          <w:rFonts w:ascii="Verdana" w:hAnsi="Verdana"/>
+          <w:color w:val="000000"/>
+        </w:rPr>
+        <w:t>becomes</w:t>
+      </w:r>
+      <w:proofErr w:type="spellEnd"/>
+      <w:r>
+        <w:rPr>
+          <w:rFonts w:ascii="Verdana" w:hAnsi="Verdana"/>
+          <w:color w:val="000000"/>
+        </w:rPr>
+        <w:t xml:space="preserve"> </w:t>
+      </w:r>
+      <w:proofErr w:type="spellStart"/>
+      <w:r>
+        <w:rPr>
+          <w:rFonts w:ascii="Verdana" w:hAnsi="Verdana"/>
+          <w:color w:val="000000"/>
+        </w:rPr>
+        <w:t>inefficient</w:t>
+      </w:r>
+      <w:proofErr w:type="spellEnd"/>
+      <w:r>
+        <w:rPr>
+          <w:rFonts w:ascii="Verdana" w:hAnsi="Verdana"/>
+          <w:color w:val="000000"/>
+        </w:rPr>
+        <w:t>. </w:t>
+      </w:r>
+    </w:p>
+    <w:p>
+      <w:pPr>
+        <w:jc w:val="both"/>
+        <w:rPr>
+          <w:rFonts w:ascii="Consolas" w:hAnsi="Consolas" w:cs="Consolas"/>
+          <w:color w:val="000000"/>
+          <w:sz w:val="20"/>
+          <w:szCs w:val="20"/>
+          <w:lang w:val="en-US"/>
+        </w:rPr>
+      </w:pPr>
+      <w:proofErr w:type="gramStart"/>
+      <w:r>
+        <w:rPr>
+          <w:rStyle w:val="a5"/>
+          <w:rFonts w:ascii="Verdana" w:hAnsi="Verdana"/>
+          <w:b/>
+          <w:i w:val="0"/>
+          <w:highlight w:val="green"/>
+          <w:lang w:val="en-US"/>
+        </w:rPr>
+        <w:t>Example :</w:t>
+      </w:r>
+      <w:proofErr w:type="gramEnd"/>
+      <w:r>
+        <w:rPr>
+          <w:rStyle w:val="a5"/>
+          <w:rFonts w:ascii="Verdana" w:hAnsi="Verdana"/>
+          <w:b/>
+          <w:i w:val="0"/>
+          <w:highlight w:val="green"/>
+          <w:lang w:val="en-US"/>
+        </w:rPr>
+        <w:t xml:space="preserve"> </w:t>
+      </w:r>
+      <w:r>
+        <w:rPr>
+          <w:rFonts w:ascii="Verdana" w:hAnsi="Verdana"/>
+          <w:highlight w:val="green"/>
+          <w:shd w:val="clear" w:color="auto" w:fill="EEEEEE"/>
+          <w:lang w:val="en-US"/>
+        </w:rPr>
+        <w:t>clonesrv</w:t>
+      </w:r>
+      <w:r>
+        <w:rPr>
+          <w:rFonts w:ascii="Verdana" w:hAnsi="Verdana"/>
+          <w:highlight w:val="green"/>
+          <w:shd w:val="clear" w:color="auto" w:fill="EEEEEE"/>
+          <w:lang w:val="en-US"/>
+        </w:rPr>
+        <w:t>4</w:t>
+      </w:r>
+      <w:r>
+        <w:rPr>
+          <w:rFonts w:ascii="Verdana" w:hAnsi="Verdana"/>
+          <w:highlight w:val="green"/>
+          <w:shd w:val="clear" w:color="auto" w:fill="EEEEEE"/>
+          <w:lang w:val="en-US"/>
+        </w:rPr>
+        <w:t xml:space="preserve"> </w:t>
+      </w:r>
+      <w:r>
+        <w:rPr>
+          <w:rFonts w:ascii="Consolas" w:hAnsi="Consolas" w:cs="Consolas"/>
+          <w:color w:val="000000"/>
+          <w:sz w:val="20"/>
+          <w:szCs w:val="20"/>
+          <w:highlight w:val="green"/>
+          <w:lang w:val="en-US"/>
+        </w:rPr>
+        <w:t xml:space="preserve">&amp; </w:t>
+      </w:r>
+      <w:r>
+        <w:rPr>
+          <w:rFonts w:ascii="Verdana" w:hAnsi="Verdana"/>
+          <w:highlight w:val="green"/>
+          <w:shd w:val="clear" w:color="auto" w:fill="EEEEEE"/>
+          <w:lang w:val="en-US"/>
+        </w:rPr>
+        <w:t>clonecli</w:t>
+      </w:r>
+      <w:r>
+        <w:rPr>
+          <w:rFonts w:ascii="Verdana" w:hAnsi="Verdana"/>
+          <w:highlight w:val="green"/>
+          <w:shd w:val="clear" w:color="auto" w:fill="EEEEEE"/>
+          <w:lang w:val="en-US"/>
+        </w:rPr>
+        <w:t>4</w:t>
+      </w:r>
+      <w:r>
+        <w:rPr>
+          <w:rFonts w:ascii="Verdana" w:hAnsi="Verdana"/>
+          <w:highlight w:val="green"/>
+          <w:shd w:val="clear" w:color="auto" w:fill="EEEEEE"/>
+          <w:lang w:val="en-US"/>
+        </w:rPr>
+        <w:t xml:space="preserve"> </w:t>
+      </w:r>
+      <w:r>
+        <w:rPr>
+          <w:rFonts w:ascii="Consolas" w:hAnsi="Consolas" w:cs="Consolas"/>
+          <w:color w:val="000000"/>
+          <w:sz w:val="20"/>
+          <w:szCs w:val="20"/>
+          <w:highlight w:val="green"/>
+          <w:lang w:val="en-US"/>
+        </w:rPr>
+        <w:t xml:space="preserve">&amp; </w:t>
+      </w:r>
+      <w:proofErr w:type="spellStart"/>
+      <w:r>
+        <w:rPr>
+          <w:rFonts w:ascii="Verdana" w:hAnsi="Verdana"/>
+          <w:highlight w:val="green"/>
+          <w:shd w:val="clear" w:color="auto" w:fill="EEEEEE"/>
+          <w:lang w:val="en-US"/>
+        </w:rPr>
+        <w:t>kvsimple</w:t>
+      </w:r>
+      <w:proofErr w:type="spellEnd"/>
+    </w:p>
+    <w:p>
+      <w:pPr>
+        <w:pStyle w:val="4"/>
+        <w:rPr>
+          <w:rFonts w:ascii="Trebuchet MS" w:hAnsi="Trebuchet MS"/>
+          <w:color w:val="000000"/>
+          <w:sz w:val="34"/>
+          <w:szCs w:val="34"/>
+          <w:lang w:val="en-US"/>
+        </w:rPr>
+      </w:pPr>
+      <w:hyperlink r:id="rId48" w:anchor="Ephemeral-Values" w:history="1">
+        <w:r>
+          <w:rPr>
+            <w:rStyle w:val="a3"/>
+            <w:rFonts w:ascii="Trebuchet MS" w:hAnsi="Trebuchet MS"/>
+            <w:color w:val="A02020"/>
+            <w:sz w:val="34"/>
+            <w:szCs w:val="34"/>
+            <w:u w:val="none"/>
+            <w:lang w:val="en-US"/>
+          </w:rPr>
+          <w:t>Ephemeral Values</w:t>
+        </w:r>
+      </w:hyperlink>
+    </w:p>
+    <w:p>
+      <w:pPr>
+        <w:rPr>
+          <w:rFonts w:ascii="Verdana" w:hAnsi="Verdana"/>
+          <w:color w:val="000000"/>
+          <w:lang w:val="en-US"/>
+        </w:rPr>
+      </w:pPr>
+      <w:r>
+        <w:rPr>
+          <w:rFonts w:ascii="Verdana" w:hAnsi="Verdana"/>
+          <w:color w:val="000000"/>
+          <w:lang w:val="en-US"/>
+        </w:rPr>
+        <w:t>An ephemeral value is one that expires automatically unless regularly refreshed.</w:t>
+      </w:r>
+      <w:r>
+        <w:rPr>
+          <w:rFonts w:ascii="Verdana" w:hAnsi="Verdana"/>
+          <w:color w:val="000000"/>
+          <w:lang w:val="en-US"/>
+        </w:rPr>
+        <w:t xml:space="preserve"> </w:t>
+      </w:r>
+      <w:proofErr w:type="gramStart"/>
+      <w:r>
+        <w:rPr>
+          <w:rFonts w:ascii="Verdana" w:hAnsi="Verdana"/>
+          <w:color w:val="000000"/>
+          <w:lang w:val="en-US"/>
+        </w:rPr>
+        <w:t xml:space="preserve">Done </w:t>
+      </w:r>
+      <w:r>
+        <w:rPr>
+          <w:rFonts w:ascii="Verdana" w:hAnsi="Verdana"/>
+          <w:color w:val="000000"/>
+          <w:lang w:val="en-US"/>
+        </w:rPr>
+        <w:t>encode the TTL in the key-value message.</w:t>
+      </w:r>
+      <w:proofErr w:type="gramEnd"/>
+    </w:p>
+    <w:p>
+      <w:pPr>
+        <w:jc w:val="both"/>
+        <w:rPr>
+          <w:rFonts w:ascii="Consolas" w:hAnsi="Consolas" w:cs="Consolas"/>
+          <w:color w:val="000000"/>
+          <w:sz w:val="20"/>
+          <w:szCs w:val="20"/>
+          <w:lang w:val="en-US"/>
+        </w:rPr>
+      </w:pPr>
+      <w:proofErr w:type="gramStart"/>
+      <w:r>
+        <w:rPr>
+          <w:rStyle w:val="a5"/>
+          <w:rFonts w:ascii="Verdana" w:hAnsi="Verdana"/>
+          <w:b/>
+          <w:i w:val="0"/>
+          <w:highlight w:val="green"/>
+          <w:lang w:val="en-US"/>
+        </w:rPr>
+        <w:t>Example :</w:t>
+      </w:r>
+      <w:proofErr w:type="gramEnd"/>
+      <w:r>
+        <w:rPr>
+          <w:rStyle w:val="a5"/>
+          <w:rFonts w:ascii="Verdana" w:hAnsi="Verdana"/>
+          <w:b/>
+          <w:i w:val="0"/>
+          <w:highlight w:val="green"/>
+          <w:lang w:val="en-US"/>
+        </w:rPr>
+        <w:t xml:space="preserve"> </w:t>
+      </w:r>
+      <w:r>
+        <w:rPr>
+          <w:rFonts w:ascii="Verdana" w:hAnsi="Verdana"/>
+          <w:highlight w:val="green"/>
+          <w:shd w:val="clear" w:color="auto" w:fill="EEEEEE"/>
+          <w:lang w:val="en-US"/>
+        </w:rPr>
+        <w:t>clonecli</w:t>
+      </w:r>
+      <w:r>
+        <w:rPr>
+          <w:rFonts w:ascii="Verdana" w:hAnsi="Verdana"/>
+          <w:highlight w:val="green"/>
+          <w:shd w:val="clear" w:color="auto" w:fill="EEEEEE"/>
+          <w:lang w:val="en-US"/>
+        </w:rPr>
+        <w:t>5</w:t>
+      </w:r>
+      <w:r>
+        <w:rPr>
+          <w:rFonts w:ascii="Verdana" w:hAnsi="Verdana"/>
+          <w:highlight w:val="green"/>
+          <w:shd w:val="clear" w:color="auto" w:fill="EEEEEE"/>
+          <w:lang w:val="en-US"/>
+        </w:rPr>
+        <w:t xml:space="preserve"> </w:t>
+      </w:r>
+      <w:r>
+        <w:rPr>
+          <w:rFonts w:ascii="Consolas" w:hAnsi="Consolas" w:cs="Consolas"/>
+          <w:color w:val="000000"/>
+          <w:sz w:val="20"/>
+          <w:szCs w:val="20"/>
+          <w:highlight w:val="green"/>
+          <w:lang w:val="en-US"/>
+        </w:rPr>
+        <w:t xml:space="preserve">&amp; </w:t>
+      </w:r>
+      <w:proofErr w:type="spellStart"/>
+      <w:r>
+        <w:rPr>
+          <w:rFonts w:ascii="Verdana" w:hAnsi="Verdana"/>
+          <w:highlight w:val="green"/>
+          <w:shd w:val="clear" w:color="auto" w:fill="EEEEEE"/>
+          <w:lang w:val="en-US"/>
+        </w:rPr>
+        <w:t>kv</w:t>
+      </w:r>
+      <w:r>
+        <w:rPr>
+          <w:rFonts w:ascii="Verdana" w:hAnsi="Verdana"/>
+          <w:highlight w:val="green"/>
+          <w:shd w:val="clear" w:color="auto" w:fill="EEEEEE"/>
+          <w:lang w:val="en-US"/>
+        </w:rPr>
+        <w:t>msg</w:t>
+      </w:r>
+      <w:proofErr w:type="spellEnd"/>
+    </w:p>
+    <w:p>
+      <w:pPr>
+        <w:pStyle w:val="4"/>
+        <w:rPr>
+          <w:rFonts w:ascii="Trebuchet MS" w:hAnsi="Trebuchet MS"/>
+          <w:color w:val="000000"/>
+          <w:sz w:val="34"/>
+          <w:szCs w:val="34"/>
+          <w:lang w:val="en-US"/>
+        </w:rPr>
+      </w:pPr>
+      <w:hyperlink r:id="rId49" w:anchor="Using-a-Reactor" w:history="1">
+        <w:r>
+          <w:rPr>
+            <w:rStyle w:val="a3"/>
+            <w:rFonts w:ascii="Trebuchet MS" w:hAnsi="Trebuchet MS"/>
+            <w:color w:val="A02020"/>
+            <w:sz w:val="34"/>
+            <w:szCs w:val="34"/>
+            <w:u w:val="none"/>
+            <w:lang w:val="en-US"/>
+          </w:rPr>
+          <w:t>Using a Reactor</w:t>
+        </w:r>
+      </w:hyperlink>
+    </w:p>
+    <w:p>
+      <w:pPr>
+        <w:rPr>
+          <w:rFonts w:ascii="Verdana" w:hAnsi="Verdana"/>
+          <w:color w:val="000000"/>
+          <w:lang w:val="en-US"/>
+        </w:rPr>
+      </w:pPr>
+      <w:r>
+        <w:rPr>
+          <w:rFonts w:ascii="Verdana" w:hAnsi="Verdana"/>
+          <w:color w:val="000000"/>
+          <w:lang w:val="en-US"/>
+        </w:rPr>
+        <w:t>Using a reactor makes the code more verbose, but easier to understand and build out because each piece of the server is handled by a separate reactor handler.</w:t>
+      </w:r>
+    </w:p>
+    <w:p>
+      <w:pPr>
+        <w:jc w:val="both"/>
+        <w:rPr>
+          <w:rFonts w:ascii="Consolas" w:hAnsi="Consolas" w:cs="Consolas"/>
+          <w:color w:val="000000"/>
+          <w:sz w:val="20"/>
+          <w:szCs w:val="20"/>
+          <w:lang w:val="en-US"/>
+        </w:rPr>
+      </w:pPr>
+      <w:proofErr w:type="gramStart"/>
+      <w:r>
+        <w:rPr>
+          <w:rStyle w:val="a5"/>
+          <w:rFonts w:ascii="Verdana" w:hAnsi="Verdana"/>
+          <w:b/>
+          <w:i w:val="0"/>
+          <w:highlight w:val="green"/>
+          <w:lang w:val="en-US"/>
+        </w:rPr>
+        <w:t>Example :</w:t>
+      </w:r>
+      <w:proofErr w:type="gramEnd"/>
+      <w:r>
+        <w:rPr>
+          <w:rStyle w:val="a5"/>
+          <w:rFonts w:ascii="Verdana" w:hAnsi="Verdana"/>
+          <w:b/>
+          <w:i w:val="0"/>
+          <w:highlight w:val="green"/>
+          <w:lang w:val="en-US"/>
+        </w:rPr>
+        <w:t xml:space="preserve"> </w:t>
+      </w:r>
+      <w:r>
+        <w:rPr>
+          <w:rFonts w:ascii="Verdana" w:hAnsi="Verdana"/>
+          <w:highlight w:val="green"/>
+          <w:shd w:val="clear" w:color="auto" w:fill="EEEEEE"/>
+          <w:lang w:val="en-US"/>
+        </w:rPr>
+        <w:t>clonesrv</w:t>
+      </w:r>
+      <w:r>
+        <w:rPr>
+          <w:rFonts w:ascii="Verdana" w:hAnsi="Verdana"/>
+          <w:highlight w:val="green"/>
+          <w:shd w:val="clear" w:color="auto" w:fill="EEEEEE"/>
+          <w:lang w:val="en-US"/>
+        </w:rPr>
+        <w:t>5</w:t>
+      </w:r>
+    </w:p>
+    <w:p>
+      <w:pPr>
+        <w:pStyle w:val="4"/>
+        <w:rPr>
+          <w:rFonts w:ascii="Trebuchet MS" w:hAnsi="Trebuchet MS"/>
+          <w:color w:val="000000"/>
+          <w:sz w:val="34"/>
+          <w:szCs w:val="34"/>
+          <w:lang w:val="en-US"/>
+        </w:rPr>
+      </w:pPr>
+      <w:hyperlink r:id="rId50" w:anchor="Adding-the-Binary-Star-Pattern-for-Reliability" w:history="1">
+        <w:r>
+          <w:rPr>
+            <w:rStyle w:val="a3"/>
+            <w:rFonts w:ascii="Trebuchet MS" w:hAnsi="Trebuchet MS"/>
+            <w:color w:val="A02020"/>
+            <w:sz w:val="34"/>
+            <w:szCs w:val="34"/>
+            <w:u w:val="none"/>
+            <w:lang w:val="en-US"/>
+          </w:rPr>
+          <w:t>Adding the Binary Star Pattern for Reliability</w:t>
+        </w:r>
+      </w:hyperlink>
+    </w:p>
+    <w:p>
+      <w:pPr>
+        <w:rPr>
+          <w:rFonts w:ascii="Verdana" w:hAnsi="Verdana"/>
+          <w:color w:val="000000"/>
+          <w:lang w:val="en-US"/>
+        </w:rPr>
+      </w:pPr>
+      <w:r>
+        <w:rPr>
+          <w:rFonts w:ascii="Verdana" w:hAnsi="Verdana"/>
+          <w:color w:val="000000"/>
+          <w:lang w:val="en-US"/>
+        </w:rPr>
+        <w:t>When someone asks for "reliability", ask them to list the failures they want to handle. </w:t>
+      </w:r>
+    </w:p>
+    <w:p>
+      <w:pPr>
+        <w:rPr>
+          <w:rFonts w:ascii="Verdana" w:hAnsi="Verdana"/>
+          <w:color w:val="000000"/>
+          <w:lang w:val="en-US"/>
+        </w:rPr>
+      </w:pPr>
+      <w:r>
+        <w:rPr>
+          <w:rFonts w:ascii="Verdana" w:hAnsi="Verdana"/>
+          <w:color w:val="000000"/>
+          <w:lang w:val="en-US"/>
+        </w:rPr>
+        <w:t>Our first step is to add a second server.</w:t>
+      </w:r>
+      <w:r>
+        <w:rPr>
+          <w:rFonts w:ascii="Verdana" w:hAnsi="Verdana"/>
+          <w:color w:val="000000"/>
+          <w:lang w:val="en-US"/>
+        </w:rPr>
+        <w:t xml:space="preserve"> </w:t>
+      </w:r>
+      <w:r>
+        <w:rPr>
+          <w:rFonts w:ascii="Verdana" w:hAnsi="Verdana"/>
+          <w:color w:val="000000"/>
+          <w:lang w:val="en-US"/>
+        </w:rPr>
+        <w:t>We need to ensure that updates are not lost if the primary server crashes.</w:t>
+      </w:r>
+      <w:r>
+        <w:rPr>
+          <w:rFonts w:ascii="Verdana" w:hAnsi="Verdana"/>
+          <w:color w:val="000000"/>
+          <w:lang w:val="en-US"/>
+        </w:rPr>
+        <w:t xml:space="preserve"> </w:t>
+      </w:r>
+      <w:r>
+        <w:rPr>
+          <w:rFonts w:ascii="Verdana" w:hAnsi="Verdana"/>
+          <w:color w:val="000000"/>
+          <w:lang w:val="en-US"/>
+        </w:rPr>
+        <w:t xml:space="preserve">The simplest technique is to send them to both servers. The backup </w:t>
+      </w:r>
+      <w:proofErr w:type="gramStart"/>
+      <w:r>
+        <w:rPr>
+          <w:rFonts w:ascii="Verdana" w:hAnsi="Verdana"/>
+          <w:color w:val="000000"/>
+          <w:lang w:val="en-US"/>
+        </w:rPr>
+        <w:t>server can then act</w:t>
+      </w:r>
+      <w:proofErr w:type="gramEnd"/>
+      <w:r>
+        <w:rPr>
+          <w:rFonts w:ascii="Verdana" w:hAnsi="Verdana"/>
+          <w:color w:val="000000"/>
+          <w:lang w:val="en-US"/>
+        </w:rPr>
+        <w:t xml:space="preserve"> as a client, and keep its state synchronized by receiving updates as all clients do. It'll also get new updates from clients. It can't yet store these in its hash table, but it can hold onto them for a while.</w:t>
+      </w:r>
+    </w:p>
+    <w:p>
+      <w:pPr>
+        <w:jc w:val="both"/>
+        <w:rPr>
+          <w:rFonts w:ascii="Consolas" w:hAnsi="Consolas" w:cs="Consolas"/>
+          <w:color w:val="000000"/>
+          <w:sz w:val="20"/>
+          <w:szCs w:val="20"/>
+          <w:lang w:val="en-US"/>
+        </w:rPr>
+      </w:pPr>
+      <w:proofErr w:type="gramStart"/>
+      <w:r>
+        <w:rPr>
+          <w:rStyle w:val="a5"/>
+          <w:rFonts w:ascii="Verdana" w:hAnsi="Verdana"/>
+          <w:b/>
+          <w:i w:val="0"/>
+          <w:highlight w:val="green"/>
+          <w:lang w:val="en-US"/>
+        </w:rPr>
+        <w:t>Example :</w:t>
+      </w:r>
+      <w:proofErr w:type="gramEnd"/>
+      <w:r>
+        <w:rPr>
+          <w:rStyle w:val="a5"/>
+          <w:rFonts w:ascii="Verdana" w:hAnsi="Verdana"/>
+          <w:b/>
+          <w:i w:val="0"/>
+          <w:highlight w:val="green"/>
+          <w:lang w:val="en-US"/>
+        </w:rPr>
+        <w:t xml:space="preserve"> </w:t>
+      </w:r>
+      <w:r>
+        <w:rPr>
+          <w:rFonts w:ascii="Verdana" w:hAnsi="Verdana"/>
+          <w:highlight w:val="green"/>
+          <w:shd w:val="clear" w:color="auto" w:fill="EEEEEE"/>
+          <w:lang w:val="en-US"/>
+        </w:rPr>
+        <w:t>clonesrv</w:t>
+      </w:r>
+      <w:r>
+        <w:rPr>
+          <w:rFonts w:ascii="Verdana" w:hAnsi="Verdana"/>
+          <w:highlight w:val="green"/>
+          <w:shd w:val="clear" w:color="auto" w:fill="EEEEEE"/>
+          <w:lang w:val="en-US"/>
+        </w:rPr>
+        <w:t>6</w:t>
+      </w:r>
+    </w:p>
+    <w:p>
+      <w:pPr>
+        <w:pStyle w:val="4"/>
+        <w:rPr>
+          <w:rFonts w:ascii="Trebuchet MS" w:hAnsi="Trebuchet MS"/>
+          <w:color w:val="000000"/>
+          <w:sz w:val="34"/>
+          <w:szCs w:val="34"/>
+          <w:lang w:val="en-US"/>
+        </w:rPr>
+      </w:pPr>
+      <w:hyperlink r:id="rId51" w:anchor="The-Clustered-Hashmap-Protocol" w:history="1">
+        <w:r>
+          <w:rPr>
+            <w:rStyle w:val="a3"/>
+            <w:rFonts w:ascii="Trebuchet MS" w:hAnsi="Trebuchet MS"/>
+            <w:color w:val="A02020"/>
+            <w:sz w:val="34"/>
+            <w:szCs w:val="34"/>
+            <w:u w:val="none"/>
+            <w:lang w:val="en-US"/>
+          </w:rPr>
+          <w:t xml:space="preserve">The Clustered </w:t>
+        </w:r>
+        <w:proofErr w:type="spellStart"/>
+        <w:r>
+          <w:rPr>
+            <w:rStyle w:val="a3"/>
+            <w:rFonts w:ascii="Trebuchet MS" w:hAnsi="Trebuchet MS"/>
+            <w:color w:val="A02020"/>
+            <w:sz w:val="34"/>
+            <w:szCs w:val="34"/>
+            <w:u w:val="none"/>
+            <w:lang w:val="en-US"/>
+          </w:rPr>
+          <w:t>Hashmap</w:t>
+        </w:r>
+        <w:proofErr w:type="spellEnd"/>
+        <w:r>
+          <w:rPr>
+            <w:rStyle w:val="a3"/>
+            <w:rFonts w:ascii="Trebuchet MS" w:hAnsi="Trebuchet MS"/>
+            <w:color w:val="A02020"/>
+            <w:sz w:val="34"/>
+            <w:szCs w:val="34"/>
+            <w:u w:val="none"/>
+            <w:lang w:val="en-US"/>
+          </w:rPr>
+          <w:t xml:space="preserve"> Protocol</w:t>
+        </w:r>
+      </w:hyperlink>
+    </w:p>
+    <w:p>
+      <w:pPr>
+        <w:rPr>
+          <w:lang w:val="en-US"/>
+        </w:rPr>
+      </w:pPr>
+      <w:proofErr w:type="gramStart"/>
+      <w:r>
+        <w:rPr>
+          <w:rFonts w:ascii="Verdana" w:hAnsi="Verdana"/>
+          <w:b/>
+          <w:sz w:val="24"/>
+          <w:szCs w:val="24"/>
+          <w:lang w:val="en-US"/>
+        </w:rPr>
+        <w:t>RFC :</w:t>
+      </w:r>
+      <w:proofErr w:type="gramEnd"/>
+      <w:r>
+        <w:rPr>
+          <w:rFonts w:ascii="Verdana" w:hAnsi="Verdana"/>
+          <w:b/>
+          <w:sz w:val="24"/>
+          <w:szCs w:val="24"/>
+          <w:lang w:val="en-US"/>
+        </w:rPr>
+        <w:t xml:space="preserve"> </w:t>
+      </w:r>
+      <w:hyperlink r:id="rId52" w:history="1">
+        <w:proofErr w:type="spellStart"/>
+        <w:r>
+          <w:rPr>
+            <w:rStyle w:val="a3"/>
+            <w:rFonts w:ascii="Verdana" w:hAnsi="Verdana"/>
+            <w:color w:val="CC0000"/>
+            <w:shd w:val="clear" w:color="auto" w:fill="EEEEEE"/>
+          </w:rPr>
+          <w:t>Clustered</w:t>
+        </w:r>
+        <w:proofErr w:type="spellEnd"/>
+        <w:r>
+          <w:rPr>
+            <w:rStyle w:val="a3"/>
+            <w:rFonts w:ascii="Verdana" w:hAnsi="Verdana"/>
+            <w:color w:val="CC0000"/>
+            <w:shd w:val="clear" w:color="auto" w:fill="EEEEEE"/>
+          </w:rPr>
+          <w:t xml:space="preserve"> </w:t>
+        </w:r>
+        <w:proofErr w:type="spellStart"/>
+        <w:r>
+          <w:rPr>
+            <w:rStyle w:val="a3"/>
+            <w:rFonts w:ascii="Verdana" w:hAnsi="Verdana"/>
+            <w:color w:val="CC0000"/>
+            <w:shd w:val="clear" w:color="auto" w:fill="EEEEEE"/>
+          </w:rPr>
+          <w:t>Hashmap</w:t>
+        </w:r>
+        <w:proofErr w:type="spellEnd"/>
+        <w:r>
+          <w:rPr>
+            <w:rStyle w:val="a3"/>
+            <w:rFonts w:ascii="Verdana" w:hAnsi="Verdana"/>
+            <w:color w:val="CC0000"/>
+            <w:shd w:val="clear" w:color="auto" w:fill="EEEEEE"/>
+          </w:rPr>
+          <w:t xml:space="preserve"> </w:t>
+        </w:r>
+        <w:proofErr w:type="spellStart"/>
+        <w:r>
+          <w:rPr>
+            <w:rStyle w:val="a3"/>
+            <w:rFonts w:ascii="Verdana" w:hAnsi="Verdana"/>
+            <w:color w:val="CC0000"/>
+            <w:shd w:val="clear" w:color="auto" w:fill="EEEEEE"/>
+          </w:rPr>
+          <w:t>Protocol</w:t>
+        </w:r>
+        <w:proofErr w:type="spellEnd"/>
+      </w:hyperlink>
+    </w:p>
+    <w:p>
+      <w:pPr>
+        <w:spacing w:before="100" w:beforeAutospacing="1" w:after="100" w:afterAutospacing="1" w:line="240" w:lineRule="auto"/>
+        <w:rPr>
+          <w:rFonts w:ascii="Verdana" w:eastAsia="Times New Roman" w:hAnsi="Verdana" w:cs="Times New Roman"/>
+          <w:color w:val="000000"/>
+          <w:sz w:val="24"/>
+          <w:szCs w:val="24"/>
+          <w:lang w:val="en-US" w:eastAsia="ru-RU"/>
+        </w:rPr>
+      </w:pPr>
+      <w:r>
+        <w:rPr>
+          <w:rFonts w:ascii="Verdana" w:eastAsia="Times New Roman" w:hAnsi="Verdana" w:cs="Times New Roman"/>
+          <w:b/>
+          <w:bCs/>
+          <w:color w:val="000000"/>
+          <w:sz w:val="24"/>
+          <w:szCs w:val="24"/>
+          <w:lang w:val="en-US" w:eastAsia="ru-RU"/>
+        </w:rPr>
+        <w:t>Goals</w:t>
+      </w:r>
+    </w:p>
+    <w:p>
+      <w:pPr>
+        <w:spacing w:before="100" w:beforeAutospacing="1" w:after="100" w:afterAutospacing="1" w:line="240" w:lineRule="auto"/>
+        <w:rPr>
+          <w:rFonts w:ascii="Verdana" w:eastAsia="Times New Roman" w:hAnsi="Verdana" w:cs="Times New Roman"/>
+          <w:color w:val="000000"/>
+          <w:sz w:val="24"/>
+          <w:szCs w:val="24"/>
+          <w:lang w:val="en-US" w:eastAsia="ru-RU"/>
+        </w:rPr>
+      </w:pPr>
+      <w:r>
+        <w:rPr>
+          <w:rFonts w:ascii="Verdana" w:eastAsia="Times New Roman" w:hAnsi="Verdana" w:cs="Times New Roman"/>
+          <w:color w:val="000000"/>
+          <w:sz w:val="24"/>
+          <w:szCs w:val="24"/>
+          <w:lang w:val="en-US" w:eastAsia="ru-RU"/>
+        </w:rPr>
+        <w:t xml:space="preserve">CHP is meant to provide a basis for reliable pub-sub across a cluster of clients connected over a </w:t>
+      </w:r>
+      <w:proofErr w:type="spellStart"/>
+      <w:r>
+        <w:rPr>
+          <w:rFonts w:ascii="Verdana" w:eastAsia="Times New Roman" w:hAnsi="Verdana" w:cs="Times New Roman"/>
+          <w:color w:val="000000"/>
+          <w:sz w:val="24"/>
+          <w:szCs w:val="24"/>
+          <w:lang w:val="en-US" w:eastAsia="ru-RU"/>
+        </w:rPr>
+        <w:t>ZeroMQ</w:t>
+      </w:r>
+      <w:proofErr w:type="spellEnd"/>
+      <w:r>
+        <w:rPr>
+          <w:rFonts w:ascii="Verdana" w:eastAsia="Times New Roman" w:hAnsi="Verdana" w:cs="Times New Roman"/>
+          <w:color w:val="000000"/>
+          <w:sz w:val="24"/>
+          <w:szCs w:val="24"/>
+          <w:lang w:val="en-US" w:eastAsia="ru-RU"/>
+        </w:rPr>
+        <w:t xml:space="preserve"> network. It defines a "</w:t>
+      </w:r>
+      <w:proofErr w:type="spellStart"/>
+      <w:r>
+        <w:rPr>
+          <w:rFonts w:ascii="Verdana" w:eastAsia="Times New Roman" w:hAnsi="Verdana" w:cs="Times New Roman"/>
+          <w:color w:val="000000"/>
+          <w:sz w:val="24"/>
+          <w:szCs w:val="24"/>
+          <w:lang w:val="en-US" w:eastAsia="ru-RU"/>
+        </w:rPr>
+        <w:t>hashmap</w:t>
+      </w:r>
+      <w:proofErr w:type="spellEnd"/>
+      <w:r>
+        <w:rPr>
+          <w:rFonts w:ascii="Verdana" w:eastAsia="Times New Roman" w:hAnsi="Verdana" w:cs="Times New Roman"/>
+          <w:color w:val="000000"/>
+          <w:sz w:val="24"/>
+          <w:szCs w:val="24"/>
+          <w:lang w:val="en-US" w:eastAsia="ru-RU"/>
+        </w:rPr>
+        <w:t>" abstraction consisting of key-value pairs. Any client can modify any key-value pair at any time, and changes are propagated to all clients. A client can join the network at any time.</w:t>
+      </w:r>
+    </w:p>
+    <w:p>
+      <w:pPr>
+        <w:spacing w:before="100" w:beforeAutospacing="1" w:after="100" w:afterAutospacing="1" w:line="240" w:lineRule="auto"/>
+        <w:rPr>
+          <w:rFonts w:ascii="Verdana" w:eastAsia="Times New Roman" w:hAnsi="Verdana" w:cs="Times New Roman"/>
+          <w:color w:val="000000"/>
+          <w:sz w:val="24"/>
+          <w:szCs w:val="24"/>
+          <w:lang w:val="en-US" w:eastAsia="ru-RU"/>
+        </w:rPr>
+      </w:pPr>
+      <w:r>
+        <w:rPr>
+          <w:rFonts w:ascii="Verdana" w:eastAsia="Times New Roman" w:hAnsi="Verdana" w:cs="Times New Roman"/>
+          <w:b/>
+          <w:bCs/>
+          <w:color w:val="000000"/>
+          <w:sz w:val="24"/>
+          <w:szCs w:val="24"/>
+          <w:lang w:val="en-US" w:eastAsia="ru-RU"/>
+        </w:rPr>
+        <w:t>Architecture</w:t>
+      </w:r>
+    </w:p>
+    <w:p>
+      <w:pPr>
+        <w:spacing w:before="100" w:beforeAutospacing="1" w:after="100" w:afterAutospacing="1" w:line="240" w:lineRule="auto"/>
+        <w:rPr>
+          <w:rFonts w:ascii="Verdana" w:eastAsia="Times New Roman" w:hAnsi="Verdana" w:cs="Times New Roman"/>
+          <w:color w:val="000000"/>
+          <w:sz w:val="24"/>
+          <w:szCs w:val="24"/>
+          <w:lang w:val="en-US" w:eastAsia="ru-RU"/>
+        </w:rPr>
+      </w:pPr>
+      <w:r>
+        <w:rPr>
+          <w:rFonts w:ascii="Verdana" w:eastAsia="Times New Roman" w:hAnsi="Verdana" w:cs="Times New Roman"/>
+          <w:color w:val="000000"/>
+          <w:sz w:val="24"/>
+          <w:szCs w:val="24"/>
+          <w:lang w:val="en-US" w:eastAsia="ru-RU"/>
+        </w:rPr>
+        <w:t>CHP connects a set of client applications and a set of servers. Clients connect to the server. Clients do not see each other. Clients can come and go arbitrarily.</w:t>
+      </w:r>
+    </w:p>
+    <w:p>
+      <w:pPr>
+        <w:pStyle w:val="4"/>
+        <w:rPr>
+          <w:rFonts w:ascii="Trebuchet MS" w:hAnsi="Trebuchet MS"/>
+          <w:color w:val="000000"/>
+          <w:sz w:val="34"/>
+          <w:szCs w:val="34"/>
+          <w:lang w:val="en-US"/>
+        </w:rPr>
+      </w:pPr>
+      <w:hyperlink r:id="rId53" w:anchor="Building-a-Multithreaded-Stack-and-API" w:history="1">
+        <w:r>
+          <w:rPr>
+            <w:rStyle w:val="a3"/>
+            <w:rFonts w:ascii="Trebuchet MS" w:hAnsi="Trebuchet MS"/>
+            <w:color w:val="A02020"/>
+            <w:sz w:val="34"/>
+            <w:szCs w:val="34"/>
+            <w:u w:val="none"/>
+            <w:lang w:val="en-US"/>
+          </w:rPr>
+          <w:t>Building a Multithreaded Stack and API</w:t>
+        </w:r>
+      </w:hyperlink>
+    </w:p>
+    <w:p>
+      <w:pPr>
+        <w:jc w:val="both"/>
+        <w:rPr>
+          <w:rFonts w:ascii="Consolas" w:hAnsi="Consolas" w:cs="Consolas"/>
+          <w:color w:val="000000"/>
+          <w:sz w:val="20"/>
+          <w:szCs w:val="20"/>
+          <w:lang w:val="en-US"/>
+        </w:rPr>
+      </w:pPr>
+      <w:proofErr w:type="gramStart"/>
+      <w:r>
+        <w:rPr>
+          <w:rStyle w:val="a5"/>
+          <w:rFonts w:ascii="Verdana" w:hAnsi="Verdana"/>
+          <w:b/>
+          <w:i w:val="0"/>
+          <w:highlight w:val="green"/>
+          <w:lang w:val="en-US"/>
+        </w:rPr>
+        <w:t>Example :</w:t>
+      </w:r>
+      <w:proofErr w:type="gramEnd"/>
+      <w:r>
+        <w:rPr>
+          <w:rStyle w:val="a5"/>
+          <w:rFonts w:ascii="Verdana" w:hAnsi="Verdana"/>
+          <w:b/>
+          <w:i w:val="0"/>
+          <w:highlight w:val="green"/>
+          <w:lang w:val="en-US"/>
+        </w:rPr>
+        <w:t xml:space="preserve"> </w:t>
+      </w:r>
+      <w:r>
+        <w:rPr>
+          <w:rFonts w:ascii="Verdana" w:hAnsi="Verdana"/>
+          <w:highlight w:val="green"/>
+          <w:shd w:val="clear" w:color="auto" w:fill="EEEEEE"/>
+          <w:lang w:val="en-US"/>
+        </w:rPr>
+        <w:t>clone</w:t>
+      </w:r>
+      <w:r>
+        <w:rPr>
+          <w:rFonts w:ascii="Verdana" w:hAnsi="Verdana"/>
+          <w:highlight w:val="green"/>
+          <w:shd w:val="clear" w:color="auto" w:fill="EEEEEE"/>
+          <w:lang w:val="en-US"/>
+        </w:rPr>
+        <w:t xml:space="preserve"> &amp; </w:t>
+      </w:r>
+      <w:r>
+        <w:rPr>
+          <w:rFonts w:ascii="Verdana" w:hAnsi="Verdana"/>
+          <w:highlight w:val="green"/>
+          <w:shd w:val="clear" w:color="auto" w:fill="EEEEEE"/>
+          <w:lang w:val="en-US"/>
+        </w:rPr>
+        <w:t>clonecli</w:t>
+      </w:r>
+      <w:r>
+        <w:rPr>
+          <w:rFonts w:ascii="Verdana" w:hAnsi="Verdana"/>
+          <w:highlight w:val="green"/>
+          <w:shd w:val="clear" w:color="auto" w:fill="EEEEEE"/>
+          <w:lang w:val="en-US"/>
+        </w:rPr>
+        <w:t>6</w:t>
+      </w:r>
+    </w:p>
+    <w:p>
+      <w:pPr>
+        <w:spacing w:before="100" w:beforeAutospacing="1" w:after="100" w:afterAutospacing="1" w:line="240" w:lineRule="auto"/>
+        <w:rPr>
+          <w:rFonts w:ascii="Verdana" w:eastAsia="Times New Roman" w:hAnsi="Verdana" w:cs="Times New Roman"/>
+          <w:color w:val="000000"/>
+          <w:sz w:val="24"/>
+          <w:szCs w:val="24"/>
+          <w:lang w:val="en-US" w:eastAsia="ru-RU"/>
+        </w:rPr>
+      </w:pPr>
+      <w:r>
+        <w:rPr>
+          <w:rFonts w:ascii="Verdana" w:eastAsia="Times New Roman" w:hAnsi="Verdana" w:cs="Times New Roman"/>
+          <w:color w:val="000000"/>
+          <w:sz w:val="24"/>
+          <w:szCs w:val="24"/>
+          <w:lang w:val="en-US" w:eastAsia="ru-RU"/>
+        </w:rPr>
+        <w:t>The multithreaded APIs that we see in this book all take the same form:</w:t>
+      </w:r>
+    </w:p>
+    <w:p>
+      <w:pPr>
+        <w:numPr>
+          <w:ilvl w:val="0"/>
+          <w:numId w:val="29"/>
+        </w:numPr>
+        <w:spacing w:before="100" w:beforeAutospacing="1" w:after="100" w:afterAutospacing="1" w:line="240" w:lineRule="auto"/>
+        <w:rPr>
+          <w:rFonts w:ascii="Verdana" w:eastAsia="Times New Roman" w:hAnsi="Verdana" w:cs="Times New Roman"/>
+          <w:color w:val="000000"/>
+          <w:sz w:val="24"/>
+          <w:szCs w:val="24"/>
+          <w:lang w:val="en-US" w:eastAsia="ru-RU"/>
+        </w:rPr>
+      </w:pPr>
+      <w:r>
+        <w:rPr>
+          <w:rFonts w:ascii="Verdana" w:eastAsia="Times New Roman" w:hAnsi="Verdana" w:cs="Times New Roman"/>
+          <w:color w:val="000000"/>
+          <w:sz w:val="24"/>
+          <w:szCs w:val="24"/>
+          <w:lang w:val="en-US" w:eastAsia="ru-RU"/>
+        </w:rPr>
+        <w:t>The constructor for the object (</w:t>
+      </w:r>
+      <w:proofErr w:type="spellStart"/>
+      <w:r>
+        <w:rPr>
+          <w:rFonts w:ascii="Courier New" w:eastAsia="Times New Roman" w:hAnsi="Courier New" w:cs="Courier New"/>
+          <w:color w:val="000000"/>
+          <w:sz w:val="24"/>
+          <w:szCs w:val="24"/>
+          <w:lang w:val="en-US" w:eastAsia="ru-RU"/>
+        </w:rPr>
+        <w:t>clone_new</w:t>
+      </w:r>
+      <w:proofErr w:type="spellEnd"/>
+      <w:r>
+        <w:rPr>
+          <w:rFonts w:ascii="Verdana" w:eastAsia="Times New Roman" w:hAnsi="Verdana" w:cs="Times New Roman"/>
+          <w:color w:val="000000"/>
+          <w:sz w:val="24"/>
+          <w:szCs w:val="24"/>
+          <w:lang w:val="en-US" w:eastAsia="ru-RU"/>
+        </w:rPr>
+        <w:t>) creates a context and starts a background thread connected with a pipe. It holds onto one end of the pipe so it can send commands to the background thread.</w:t>
+      </w:r>
+    </w:p>
+    <w:p>
+      <w:pPr>
+        <w:numPr>
+          <w:ilvl w:val="0"/>
+          <w:numId w:val="30"/>
+        </w:numPr>
+        <w:spacing w:before="100" w:beforeAutospacing="1" w:after="100" w:afterAutospacing="1" w:line="240" w:lineRule="auto"/>
+        <w:rPr>
+          <w:rFonts w:ascii="Verdana" w:eastAsia="Times New Roman" w:hAnsi="Verdana" w:cs="Times New Roman"/>
+          <w:color w:val="000000"/>
+          <w:sz w:val="24"/>
+          <w:szCs w:val="24"/>
+          <w:lang w:val="en-US" w:eastAsia="ru-RU"/>
+        </w:rPr>
+      </w:pPr>
+      <w:r>
+        <w:rPr>
+          <w:rFonts w:ascii="Verdana" w:eastAsia="Times New Roman" w:hAnsi="Verdana" w:cs="Times New Roman"/>
+          <w:color w:val="000000"/>
+          <w:sz w:val="24"/>
+          <w:szCs w:val="24"/>
+          <w:lang w:val="en-US" w:eastAsia="ru-RU"/>
+        </w:rPr>
+        <w:t>The background thread starts an </w:t>
+      </w:r>
+      <w:r>
+        <w:rPr>
+          <w:rFonts w:ascii="Verdana" w:eastAsia="Times New Roman" w:hAnsi="Verdana" w:cs="Times New Roman"/>
+          <w:i/>
+          <w:iCs/>
+          <w:color w:val="000000"/>
+          <w:sz w:val="24"/>
+          <w:szCs w:val="24"/>
+          <w:lang w:val="en-US" w:eastAsia="ru-RU"/>
+        </w:rPr>
+        <w:t>agent</w:t>
+      </w:r>
+      <w:r>
+        <w:rPr>
+          <w:rFonts w:ascii="Verdana" w:eastAsia="Times New Roman" w:hAnsi="Verdana" w:cs="Times New Roman"/>
+          <w:color w:val="000000"/>
+          <w:sz w:val="24"/>
+          <w:szCs w:val="24"/>
+          <w:lang w:val="en-US" w:eastAsia="ru-RU"/>
+        </w:rPr>
+        <w:t> that is essentially a </w:t>
+      </w:r>
+      <w:proofErr w:type="spellStart"/>
+      <w:r>
+        <w:rPr>
+          <w:rFonts w:ascii="Courier New" w:eastAsia="Times New Roman" w:hAnsi="Courier New" w:cs="Courier New"/>
+          <w:color w:val="000000"/>
+          <w:sz w:val="24"/>
+          <w:szCs w:val="24"/>
+          <w:lang w:val="en-US" w:eastAsia="ru-RU"/>
+        </w:rPr>
+        <w:t>zmq_poll</w:t>
+      </w:r>
+      <w:proofErr w:type="spellEnd"/>
+      <w:r>
+        <w:rPr>
+          <w:rFonts w:ascii="Verdana" w:eastAsia="Times New Roman" w:hAnsi="Verdana" w:cs="Times New Roman"/>
+          <w:color w:val="000000"/>
+          <w:sz w:val="24"/>
+          <w:szCs w:val="24"/>
+          <w:lang w:val="en-US" w:eastAsia="ru-RU"/>
+        </w:rPr>
+        <w:t> loop reading from the pipe socket and any other sockets (here, the DEALER and SUB sockets).</w:t>
+      </w:r>
+    </w:p>
+    <w:p>
+      <w:pPr>
+        <w:numPr>
+          <w:ilvl w:val="0"/>
+          <w:numId w:val="31"/>
+        </w:numPr>
+        <w:spacing w:before="100" w:beforeAutospacing="1" w:after="100" w:afterAutospacing="1" w:line="240" w:lineRule="auto"/>
+        <w:rPr>
+          <w:rFonts w:ascii="Verdana" w:eastAsia="Times New Roman" w:hAnsi="Verdana" w:cs="Times New Roman"/>
+          <w:color w:val="000000"/>
+          <w:sz w:val="24"/>
+          <w:szCs w:val="24"/>
+          <w:lang w:val="en-US" w:eastAsia="ru-RU"/>
+        </w:rPr>
+      </w:pPr>
+      <w:r>
+        <w:rPr>
+          <w:rFonts w:ascii="Verdana" w:eastAsia="Times New Roman" w:hAnsi="Verdana" w:cs="Times New Roman"/>
+          <w:color w:val="000000"/>
+          <w:sz w:val="24"/>
+          <w:szCs w:val="24"/>
+          <w:lang w:val="en-US" w:eastAsia="ru-RU"/>
+        </w:rPr>
+        <w:t xml:space="preserve">The main application thread and the background thread now communicate only via </w:t>
+      </w:r>
+      <w:proofErr w:type="spellStart"/>
+      <w:r>
+        <w:rPr>
+          <w:rFonts w:ascii="Verdana" w:eastAsia="Times New Roman" w:hAnsi="Verdana" w:cs="Times New Roman"/>
+          <w:color w:val="000000"/>
+          <w:sz w:val="24"/>
+          <w:szCs w:val="24"/>
+          <w:lang w:val="en-US" w:eastAsia="ru-RU"/>
+        </w:rPr>
+        <w:t>ZeroMQ</w:t>
+      </w:r>
+      <w:proofErr w:type="spellEnd"/>
+      <w:r>
+        <w:rPr>
+          <w:rFonts w:ascii="Verdana" w:eastAsia="Times New Roman" w:hAnsi="Verdana" w:cs="Times New Roman"/>
+          <w:color w:val="000000"/>
+          <w:sz w:val="24"/>
+          <w:szCs w:val="24"/>
+          <w:lang w:val="en-US" w:eastAsia="ru-RU"/>
+        </w:rPr>
+        <w:t xml:space="preserve"> messages. By convention, the frontend sends string commands so that each method on the class turns into a message sent to the backend agent</w:t>
+      </w:r>
+      <w:r>
+        <w:rPr>
+          <w:rFonts w:ascii="Verdana" w:eastAsia="Times New Roman" w:hAnsi="Verdana" w:cs="Times New Roman"/>
+          <w:color w:val="000000"/>
+          <w:sz w:val="24"/>
+          <w:szCs w:val="24"/>
+          <w:lang w:val="en-US" w:eastAsia="ru-RU"/>
+        </w:rPr>
+        <w:t>.</w:t>
+      </w:r>
+    </w:p>
+    <w:p>
+      <w:pPr>
+        <w:numPr>
+          <w:ilvl w:val="0"/>
+          <w:numId w:val="32"/>
+        </w:numPr>
+        <w:spacing w:before="100" w:beforeAutospacing="1" w:after="100" w:afterAutospacing="1" w:line="240" w:lineRule="auto"/>
+        <w:rPr>
+          <w:rFonts w:ascii="Verdana" w:eastAsia="Times New Roman" w:hAnsi="Verdana" w:cs="Times New Roman"/>
+          <w:color w:val="000000"/>
+          <w:sz w:val="24"/>
+          <w:szCs w:val="24"/>
+          <w:lang w:val="en-US" w:eastAsia="ru-RU"/>
+        </w:rPr>
+      </w:pPr>
+      <w:proofErr w:type="spellStart"/>
+      <w:proofErr w:type="gramStart"/>
+      <w:r>
+        <w:rPr>
+          <w:rFonts w:ascii="Verdana" w:eastAsia="Times New Roman" w:hAnsi="Verdana" w:cs="Times New Roman"/>
+          <w:color w:val="000000"/>
+          <w:sz w:val="24"/>
+          <w:szCs w:val="24"/>
+          <w:lang w:val="en-US" w:eastAsia="ru-RU"/>
+        </w:rPr>
+        <w:t>f</w:t>
+      </w:r>
+      <w:proofErr w:type="spellEnd"/>
+      <w:proofErr w:type="gramEnd"/>
+      <w:r>
+        <w:rPr>
+          <w:rFonts w:ascii="Verdana" w:eastAsia="Times New Roman" w:hAnsi="Verdana" w:cs="Times New Roman"/>
+          <w:color w:val="000000"/>
+          <w:sz w:val="24"/>
+          <w:szCs w:val="24"/>
+          <w:lang w:val="en-US" w:eastAsia="ru-RU"/>
+        </w:rPr>
+        <w:t xml:space="preserve"> the method needs a return code, it can wait for a reply message from the agent.</w:t>
+      </w:r>
+    </w:p>
+    <w:p>
+      <w:pPr>
+        <w:numPr>
+          <w:ilvl w:val="0"/>
+          <w:numId w:val="33"/>
+        </w:numPr>
+        <w:spacing w:before="100" w:beforeAutospacing="1" w:after="100" w:afterAutospacing="1" w:line="240" w:lineRule="auto"/>
+        <w:rPr>
+          <w:rFonts w:ascii="Verdana" w:eastAsia="Times New Roman" w:hAnsi="Verdana" w:cs="Times New Roman"/>
+          <w:color w:val="000000"/>
+          <w:sz w:val="24"/>
+          <w:szCs w:val="24"/>
+          <w:lang w:val="en-US" w:eastAsia="ru-RU"/>
+        </w:rPr>
+      </w:pPr>
+      <w:r>
+        <w:rPr>
+          <w:rFonts w:ascii="Verdana" w:eastAsia="Times New Roman" w:hAnsi="Verdana" w:cs="Times New Roman"/>
+          <w:color w:val="000000"/>
+          <w:sz w:val="24"/>
+          <w:szCs w:val="24"/>
+          <w:lang w:val="en-US" w:eastAsia="ru-RU"/>
+        </w:rPr>
+        <w:t>If the agent needs to send asynchronous events back to the frontend, we add a </w:t>
+      </w:r>
+      <w:proofErr w:type="spellStart"/>
+      <w:r>
+        <w:rPr>
+          <w:rFonts w:ascii="Courier New" w:eastAsia="Times New Roman" w:hAnsi="Courier New" w:cs="Courier New"/>
+          <w:color w:val="000000"/>
+          <w:sz w:val="24"/>
+          <w:szCs w:val="24"/>
+          <w:lang w:val="en-US" w:eastAsia="ru-RU"/>
+        </w:rPr>
+        <w:t>recv</w:t>
+      </w:r>
+      <w:r>
+        <w:rPr>
+          <w:rFonts w:ascii="Verdana" w:eastAsia="Times New Roman" w:hAnsi="Verdana" w:cs="Times New Roman"/>
+          <w:color w:val="000000"/>
+          <w:sz w:val="24"/>
+          <w:szCs w:val="24"/>
+          <w:lang w:val="en-US" w:eastAsia="ru-RU"/>
+        </w:rPr>
+        <w:t>method</w:t>
+      </w:r>
+      <w:proofErr w:type="spellEnd"/>
+      <w:r>
+        <w:rPr>
+          <w:rFonts w:ascii="Verdana" w:eastAsia="Times New Roman" w:hAnsi="Verdana" w:cs="Times New Roman"/>
+          <w:color w:val="000000"/>
+          <w:sz w:val="24"/>
+          <w:szCs w:val="24"/>
+          <w:lang w:val="en-US" w:eastAsia="ru-RU"/>
+        </w:rPr>
+        <w:t xml:space="preserve"> to the class, which waits for messages on the frontend pipe.</w:t>
+      </w:r>
+    </w:p>
+    <w:p>
+      <w:pPr>
+        <w:numPr>
+          <w:ilvl w:val="0"/>
+          <w:numId w:val="34"/>
+        </w:numPr>
+        <w:spacing w:before="100" w:beforeAutospacing="1" w:after="100" w:afterAutospacing="1" w:line="240" w:lineRule="auto"/>
+        <w:rPr>
+          <w:rFonts w:ascii="Verdana" w:eastAsia="Times New Roman" w:hAnsi="Verdana" w:cs="Times New Roman"/>
+          <w:color w:val="000000"/>
+          <w:sz w:val="24"/>
+          <w:szCs w:val="24"/>
+          <w:lang w:eastAsia="ru-RU"/>
+        </w:rPr>
+      </w:pPr>
+      <w:r>
+        <w:rPr>
+          <w:rFonts w:ascii="Verdana" w:eastAsia="Times New Roman" w:hAnsi="Verdana" w:cs="Times New Roman"/>
+          <w:color w:val="000000"/>
+          <w:sz w:val="24"/>
+          <w:szCs w:val="24"/>
+          <w:lang w:val="en-US" w:eastAsia="ru-RU"/>
+        </w:rPr>
+        <w:t xml:space="preserve">We may want to expose the frontend pipe socket handle to allow the class to be integrated into further poll loops. </w:t>
+      </w:r>
+      <w:proofErr w:type="spellStart"/>
+      <w:r>
+        <w:rPr>
+          <w:rFonts w:ascii="Verdana" w:eastAsia="Times New Roman" w:hAnsi="Verdana" w:cs="Times New Roman"/>
+          <w:color w:val="000000"/>
+          <w:sz w:val="24"/>
+          <w:szCs w:val="24"/>
+          <w:lang w:eastAsia="ru-RU"/>
+        </w:rPr>
+        <w:t>Otherwise</w:t>
+      </w:r>
+      <w:proofErr w:type="spellEnd"/>
+      <w:r>
+        <w:rPr>
+          <w:rFonts w:ascii="Verdana" w:eastAsia="Times New Roman" w:hAnsi="Verdana" w:cs="Times New Roman"/>
+          <w:color w:val="000000"/>
+          <w:sz w:val="24"/>
+          <w:szCs w:val="24"/>
+          <w:lang w:eastAsia="ru-RU"/>
+        </w:rPr>
+        <w:t xml:space="preserve"> </w:t>
+      </w:r>
+      <w:proofErr w:type="spellStart"/>
+      <w:r>
+        <w:rPr>
+          <w:rFonts w:ascii="Verdana" w:eastAsia="Times New Roman" w:hAnsi="Verdana" w:cs="Times New Roman"/>
+          <w:color w:val="000000"/>
+          <w:sz w:val="24"/>
+          <w:szCs w:val="24"/>
+          <w:lang w:eastAsia="ru-RU"/>
+        </w:rPr>
+        <w:t>any</w:t>
+      </w:r>
+      <w:proofErr w:type="spellEnd"/>
+      <w:r>
+        <w:rPr>
+          <w:rFonts w:ascii="Verdana" w:eastAsia="Times New Roman" w:hAnsi="Verdana" w:cs="Times New Roman"/>
+          <w:color w:val="000000"/>
+          <w:sz w:val="24"/>
+          <w:szCs w:val="24"/>
+          <w:lang w:eastAsia="ru-RU"/>
+        </w:rPr>
+        <w:t> </w:t>
+      </w:r>
+      <w:proofErr w:type="spellStart"/>
+      <w:r>
+        <w:rPr>
+          <w:rFonts w:ascii="Courier New" w:eastAsia="Times New Roman" w:hAnsi="Courier New" w:cs="Courier New"/>
+          <w:color w:val="000000"/>
+          <w:sz w:val="24"/>
+          <w:szCs w:val="24"/>
+          <w:lang w:eastAsia="ru-RU"/>
+        </w:rPr>
+        <w:t>recv</w:t>
+      </w:r>
+      <w:proofErr w:type="spellEnd"/>
+      <w:r>
+        <w:rPr>
+          <w:rFonts w:ascii="Verdana" w:eastAsia="Times New Roman" w:hAnsi="Verdana" w:cs="Times New Roman"/>
+          <w:color w:val="000000"/>
+          <w:sz w:val="24"/>
+          <w:szCs w:val="24"/>
+          <w:lang w:eastAsia="ru-RU"/>
+        </w:rPr>
+        <w:t> </w:t>
+      </w:r>
+      <w:proofErr w:type="spellStart"/>
+      <w:r>
+        <w:rPr>
+          <w:rFonts w:ascii="Verdana" w:eastAsia="Times New Roman" w:hAnsi="Verdana" w:cs="Times New Roman"/>
+          <w:color w:val="000000"/>
+          <w:sz w:val="24"/>
+          <w:szCs w:val="24"/>
+          <w:lang w:eastAsia="ru-RU"/>
+        </w:rPr>
+        <w:t>method</w:t>
+      </w:r>
+      <w:proofErr w:type="spellEnd"/>
+      <w:r>
+        <w:rPr>
+          <w:rFonts w:ascii="Verdana" w:eastAsia="Times New Roman" w:hAnsi="Verdana" w:cs="Times New Roman"/>
+          <w:color w:val="000000"/>
+          <w:sz w:val="24"/>
+          <w:szCs w:val="24"/>
+          <w:lang w:eastAsia="ru-RU"/>
+        </w:rPr>
+        <w:t xml:space="preserve"> </w:t>
+      </w:r>
+      <w:proofErr w:type="spellStart"/>
+      <w:r>
+        <w:rPr>
+          <w:rFonts w:ascii="Verdana" w:eastAsia="Times New Roman" w:hAnsi="Verdana" w:cs="Times New Roman"/>
+          <w:color w:val="000000"/>
+          <w:sz w:val="24"/>
+          <w:szCs w:val="24"/>
+          <w:lang w:eastAsia="ru-RU"/>
+        </w:rPr>
+        <w:t>would</w:t>
+      </w:r>
+      <w:proofErr w:type="spellEnd"/>
+      <w:r>
+        <w:rPr>
+          <w:rFonts w:ascii="Verdana" w:eastAsia="Times New Roman" w:hAnsi="Verdana" w:cs="Times New Roman"/>
+          <w:color w:val="000000"/>
+          <w:sz w:val="24"/>
+          <w:szCs w:val="24"/>
+          <w:lang w:eastAsia="ru-RU"/>
+        </w:rPr>
+        <w:t xml:space="preserve"> </w:t>
+      </w:r>
+      <w:proofErr w:type="spellStart"/>
+      <w:r>
+        <w:rPr>
+          <w:rFonts w:ascii="Verdana" w:eastAsia="Times New Roman" w:hAnsi="Verdana" w:cs="Times New Roman"/>
+          <w:color w:val="000000"/>
+          <w:sz w:val="24"/>
+          <w:szCs w:val="24"/>
+          <w:lang w:eastAsia="ru-RU"/>
+        </w:rPr>
+        <w:t>block</w:t>
+      </w:r>
+      <w:proofErr w:type="spellEnd"/>
+      <w:r>
+        <w:rPr>
+          <w:rFonts w:ascii="Verdana" w:eastAsia="Times New Roman" w:hAnsi="Verdana" w:cs="Times New Roman"/>
+          <w:color w:val="000000"/>
+          <w:sz w:val="24"/>
+          <w:szCs w:val="24"/>
+          <w:lang w:eastAsia="ru-RU"/>
+        </w:rPr>
+        <w:t xml:space="preserve"> </w:t>
+      </w:r>
+      <w:proofErr w:type="spellStart"/>
+      <w:r>
+        <w:rPr>
+          <w:rFonts w:ascii="Verdana" w:eastAsia="Times New Roman" w:hAnsi="Verdana" w:cs="Times New Roman"/>
+          <w:color w:val="000000"/>
+          <w:sz w:val="24"/>
+          <w:szCs w:val="24"/>
+          <w:lang w:eastAsia="ru-RU"/>
+        </w:rPr>
+        <w:t>the</w:t>
+      </w:r>
+      <w:proofErr w:type="spellEnd"/>
+      <w:r>
+        <w:rPr>
+          <w:rFonts w:ascii="Verdana" w:eastAsia="Times New Roman" w:hAnsi="Verdana" w:cs="Times New Roman"/>
+          <w:color w:val="000000"/>
+          <w:sz w:val="24"/>
+          <w:szCs w:val="24"/>
+          <w:lang w:eastAsia="ru-RU"/>
+        </w:rPr>
+        <w:t xml:space="preserve"> </w:t>
+      </w:r>
+      <w:proofErr w:type="spellStart"/>
+      <w:r>
+        <w:rPr>
+          <w:rFonts w:ascii="Verdana" w:eastAsia="Times New Roman" w:hAnsi="Verdana" w:cs="Times New Roman"/>
+          <w:color w:val="000000"/>
+          <w:sz w:val="24"/>
+          <w:szCs w:val="24"/>
+          <w:lang w:eastAsia="ru-RU"/>
+        </w:rPr>
+        <w:t>application</w:t>
+      </w:r>
+      <w:proofErr w:type="spellEnd"/>
+      <w:r>
+        <w:rPr>
+          <w:rFonts w:ascii="Verdana" w:eastAsia="Times New Roman" w:hAnsi="Verdana" w:cs="Times New Roman"/>
+          <w:color w:val="000000"/>
+          <w:sz w:val="24"/>
+          <w:szCs w:val="24"/>
+          <w:lang w:eastAsia="ru-RU"/>
+        </w:rPr>
+        <w:t>.</w:t>
+      </w:r>
+    </w:p>
+    <w:p>
+      <w:pPr>
+        <w:rPr>
           <w:lang w:val="en-US"/>
         </w:rPr>
       </w:pPr>
       <w:bookmarkStart w:id="0" w:name="_GoBack"/>
+      <w:proofErr w:type="gramStart"/>
+      <w:r>
+        <w:rPr>
+          <w:rFonts w:ascii="Verdana" w:hAnsi="Verdana"/>
+          <w:i/>
+          <w:color w:val="000000"/>
+          <w:lang w:val="en-US"/>
+        </w:rPr>
+        <w:t>clone</w:t>
+      </w:r>
+      <w:proofErr w:type="gramEnd"/>
+      <w:r>
+        <w:rPr>
+          <w:rFonts w:ascii="Verdana" w:hAnsi="Verdana"/>
+          <w:color w:val="000000"/>
+          <w:lang w:val="en-US"/>
+        </w:rPr>
+        <w:t xml:space="preserve"> </w:t>
+      </w:r>
       <w:bookmarkEnd w:id="0"/>
+      <w:r>
+        <w:rPr>
+          <w:rFonts w:ascii="Verdana" w:hAnsi="Verdana"/>
+          <w:color w:val="000000"/>
+          <w:lang w:val="en-US"/>
+        </w:rPr>
+        <w:t>class has the same structure as the </w:t>
+      </w:r>
+      <w:proofErr w:type="spellStart"/>
+      <w:r>
+        <w:rPr>
+          <w:rStyle w:val="HTML"/>
+          <w:rFonts w:eastAsiaTheme="minorHAnsi"/>
+          <w:color w:val="000000"/>
+          <w:sz w:val="24"/>
+          <w:szCs w:val="24"/>
+          <w:lang w:val="en-US"/>
+        </w:rPr>
+        <w:t>flcliapi</w:t>
+      </w:r>
+      <w:proofErr w:type="spellEnd"/>
+      <w:r>
+        <w:rPr>
+          <w:rFonts w:ascii="Verdana" w:hAnsi="Verdana"/>
+          <w:color w:val="000000"/>
+          <w:lang w:val="en-US"/>
+        </w:rPr>
+        <w:t> class from </w:t>
+      </w:r>
+      <w:hyperlink r:id="rId54" w:anchor="reliable-request-reply" w:history="1">
+        <w:r>
+          <w:rPr>
+            <w:rStyle w:val="a3"/>
+            <w:rFonts w:ascii="Verdana" w:hAnsi="Verdana"/>
+            <w:color w:val="CC0000"/>
+            <w:u w:val="none"/>
+            <w:shd w:val="clear" w:color="auto" w:fill="EEEEEE"/>
+            <w:lang w:val="en-US"/>
+          </w:rPr>
+          <w:t>Chapter 4</w:t>
+        </w:r>
+      </w:hyperlink>
+    </w:p>
+    <w:p>
+      <w:pPr>
+        <w:rPr>
+          <w:rFonts w:ascii="Verdana" w:hAnsi="Verdana"/>
+          <w:b/>
+          <w:sz w:val="24"/>
+          <w:szCs w:val="24"/>
+          <w:lang w:val="en-US"/>
+        </w:rPr>
+      </w:pPr>
     </w:p>
     <w:sectPr>
-      <w:footerReference w:type="default" r:id="rId43"/>
+      <w:footerReference w:type="default" r:id="rId55"/>
       <w:pgSz w:w="11906" w:h="16838"/>
       <w:pgMar w:top="709" w:right="850" w:bottom="284" w:left="1701" w:header="708" w:footer="708" w:gutter="0"/>
       <w:cols w:space="708"/>
@@ -6283,7 +9021,7 @@
           <w:rPr>
             <w:noProof/>
           </w:rPr>
-          <w:t>9</w:t>
+          <w:t>11</w:t>
         </w:r>
         <w:r>
           <w:fldChar w:fldCharType="end"/>
@@ -7072,6 +9810,304 @@
     </w:lvl>
   </w:abstractNum>
   <w:abstractNum w:abstractNumId="5">
+    <w:nsid w:val="0D570676"/>
+    <w:multiLevelType w:val="multilevel"/>
+    <w:tmpl w:val="3530DCC0"/>
+    <w:lvl w:ilvl="0">
+      <w:start w:val="1"/>
+      <w:numFmt w:val="bullet"/>
+      <w:lvlText w:val=""/>
+      <w:lvlJc w:val="left"/>
+      <w:pPr>
+        <w:tabs>
+          <w:tab w:val="num" w:pos="720"/>
+        </w:tabs>
+        <w:ind w:left="720" w:hanging="360"/>
+      </w:pPr>
+      <w:rPr>
+        <w:rFonts w:ascii="Symbol" w:hAnsi="Symbol" w:hint="default"/>
+        <w:sz w:val="20"/>
+      </w:rPr>
+    </w:lvl>
+    <w:lvl w:ilvl="1" w:tentative="1">
+      <w:start w:val="1"/>
+      <w:numFmt w:val="bullet"/>
+      <w:lvlText w:val=""/>
+      <w:lvlJc w:val="left"/>
+      <w:pPr>
+        <w:tabs>
+          <w:tab w:val="num" w:pos="1440"/>
+        </w:tabs>
+        <w:ind w:left="1440" w:hanging="360"/>
+      </w:pPr>
+      <w:rPr>
+        <w:rFonts w:ascii="Symbol" w:hAnsi="Symbol" w:hint="default"/>
+        <w:sz w:val="20"/>
+      </w:rPr>
+    </w:lvl>
+    <w:lvl w:ilvl="2" w:tentative="1">
+      <w:start w:val="1"/>
+      <w:numFmt w:val="bullet"/>
+      <w:lvlText w:val=""/>
+      <w:lvlJc w:val="left"/>
+      <w:pPr>
+        <w:tabs>
+          <w:tab w:val="num" w:pos="2160"/>
+        </w:tabs>
+        <w:ind w:left="2160" w:hanging="360"/>
+      </w:pPr>
+      <w:rPr>
+        <w:rFonts w:ascii="Symbol" w:hAnsi="Symbol" w:hint="default"/>
+        <w:sz w:val="20"/>
+      </w:rPr>
+    </w:lvl>
+    <w:lvl w:ilvl="3" w:tentative="1">
+      <w:start w:val="1"/>
+      <w:numFmt w:val="bullet"/>
+      <w:lvlText w:val=""/>
+      <w:lvlJc w:val="left"/>
+      <w:pPr>
+        <w:tabs>
+          <w:tab w:val="num" w:pos="2880"/>
+        </w:tabs>
+        <w:ind w:left="2880" w:hanging="360"/>
+      </w:pPr>
+      <w:rPr>
+        <w:rFonts w:ascii="Symbol" w:hAnsi="Symbol" w:hint="default"/>
+        <w:sz w:val="20"/>
+      </w:rPr>
+    </w:lvl>
+    <w:lvl w:ilvl="4" w:tentative="1">
+      <w:start w:val="1"/>
+      <w:numFmt w:val="bullet"/>
+      <w:lvlText w:val=""/>
+      <w:lvlJc w:val="left"/>
+      <w:pPr>
+        <w:tabs>
+          <w:tab w:val="num" w:pos="3600"/>
+        </w:tabs>
+        <w:ind w:left="3600" w:hanging="360"/>
+      </w:pPr>
+      <w:rPr>
+        <w:rFonts w:ascii="Symbol" w:hAnsi="Symbol" w:hint="default"/>
+        <w:sz w:val="20"/>
+      </w:rPr>
+    </w:lvl>
+    <w:lvl w:ilvl="5" w:tentative="1">
+      <w:start w:val="1"/>
+      <w:numFmt w:val="bullet"/>
+      <w:lvlText w:val=""/>
+      <w:lvlJc w:val="left"/>
+      <w:pPr>
+        <w:tabs>
+          <w:tab w:val="num" w:pos="4320"/>
+        </w:tabs>
+        <w:ind w:left="4320" w:hanging="360"/>
+      </w:pPr>
+      <w:rPr>
+        <w:rFonts w:ascii="Symbol" w:hAnsi="Symbol" w:hint="default"/>
+        <w:sz w:val="20"/>
+      </w:rPr>
+    </w:lvl>
+    <w:lvl w:ilvl="6" w:tentative="1">
+      <w:start w:val="1"/>
+      <w:numFmt w:val="bullet"/>
+      <w:lvlText w:val=""/>
+      <w:lvlJc w:val="left"/>
+      <w:pPr>
+        <w:tabs>
+          <w:tab w:val="num" w:pos="5040"/>
+        </w:tabs>
+        <w:ind w:left="5040" w:hanging="360"/>
+      </w:pPr>
+      <w:rPr>
+        <w:rFonts w:ascii="Symbol" w:hAnsi="Symbol" w:hint="default"/>
+        <w:sz w:val="20"/>
+      </w:rPr>
+    </w:lvl>
+    <w:lvl w:ilvl="7" w:tentative="1">
+      <w:start w:val="1"/>
+      <w:numFmt w:val="bullet"/>
+      <w:lvlText w:val=""/>
+      <w:lvlJc w:val="left"/>
+      <w:pPr>
+        <w:tabs>
+          <w:tab w:val="num" w:pos="5760"/>
+        </w:tabs>
+        <w:ind w:left="5760" w:hanging="360"/>
+      </w:pPr>
+      <w:rPr>
+        <w:rFonts w:ascii="Symbol" w:hAnsi="Symbol" w:hint="default"/>
+        <w:sz w:val="20"/>
+      </w:rPr>
+    </w:lvl>
+    <w:lvl w:ilvl="8" w:tentative="1">
+      <w:start w:val="1"/>
+      <w:numFmt w:val="bullet"/>
+      <w:lvlText w:val=""/>
+      <w:lvlJc w:val="left"/>
+      <w:pPr>
+        <w:tabs>
+          <w:tab w:val="num" w:pos="6480"/>
+        </w:tabs>
+        <w:ind w:left="6480" w:hanging="360"/>
+      </w:pPr>
+      <w:rPr>
+        <w:rFonts w:ascii="Symbol" w:hAnsi="Symbol" w:hint="default"/>
+        <w:sz w:val="20"/>
+      </w:rPr>
+    </w:lvl>
+  </w:abstractNum>
+  <w:abstractNum w:abstractNumId="6">
+    <w:nsid w:val="10BA63F9"/>
+    <w:multiLevelType w:val="multilevel"/>
+    <w:tmpl w:val="2D1CE2C2"/>
+    <w:lvl w:ilvl="0">
+      <w:start w:val="1"/>
+      <w:numFmt w:val="bullet"/>
+      <w:lvlText w:val=""/>
+      <w:lvlJc w:val="left"/>
+      <w:pPr>
+        <w:tabs>
+          <w:tab w:val="num" w:pos="720"/>
+        </w:tabs>
+        <w:ind w:left="720" w:hanging="360"/>
+      </w:pPr>
+      <w:rPr>
+        <w:rFonts w:ascii="Symbol" w:hAnsi="Symbol" w:hint="default"/>
+        <w:sz w:val="20"/>
+      </w:rPr>
+    </w:lvl>
+    <w:lvl w:ilvl="1" w:tentative="1">
+      <w:start w:val="1"/>
+      <w:numFmt w:val="bullet"/>
+      <w:lvlText w:val=""/>
+      <w:lvlJc w:val="left"/>
+      <w:pPr>
+        <w:tabs>
+          <w:tab w:val="num" w:pos="1440"/>
+        </w:tabs>
+        <w:ind w:left="1440" w:hanging="360"/>
+      </w:pPr>
+      <w:rPr>
+        <w:rFonts w:ascii="Symbol" w:hAnsi="Symbol" w:hint="default"/>
+        <w:sz w:val="20"/>
+      </w:rPr>
+    </w:lvl>
+    <w:lvl w:ilvl="2" w:tentative="1">
+      <w:start w:val="1"/>
+      <w:numFmt w:val="bullet"/>
+      <w:lvlText w:val=""/>
+      <w:lvlJc w:val="left"/>
+      <w:pPr>
+        <w:tabs>
+          <w:tab w:val="num" w:pos="2160"/>
+        </w:tabs>
+        <w:ind w:left="2160" w:hanging="360"/>
+      </w:pPr>
+      <w:rPr>
+        <w:rFonts w:ascii="Symbol" w:hAnsi="Symbol" w:hint="default"/>
+        <w:sz w:val="20"/>
+      </w:rPr>
+    </w:lvl>
+    <w:lvl w:ilvl="3" w:tentative="1">
+      <w:start w:val="1"/>
+      <w:numFmt w:val="bullet"/>
+      <w:lvlText w:val=""/>
+      <w:lvlJc w:val="left"/>
+      <w:pPr>
+        <w:tabs>
+          <w:tab w:val="num" w:pos="2880"/>
+        </w:tabs>
+        <w:ind w:left="2880" w:hanging="360"/>
+      </w:pPr>
+      <w:rPr>
+        <w:rFonts w:ascii="Symbol" w:hAnsi="Symbol" w:hint="default"/>
+        <w:sz w:val="20"/>
+      </w:rPr>
+    </w:lvl>
+    <w:lvl w:ilvl="4" w:tentative="1">
+      <w:start w:val="1"/>
+      <w:numFmt w:val="bullet"/>
+      <w:lvlText w:val=""/>
+      <w:lvlJc w:val="left"/>
+      <w:pPr>
+        <w:tabs>
+          <w:tab w:val="num" w:pos="3600"/>
+        </w:tabs>
+        <w:ind w:left="3600" w:hanging="360"/>
+      </w:pPr>
+      <w:rPr>
+        <w:rFonts w:ascii="Symbol" w:hAnsi="Symbol" w:hint="default"/>
+        <w:sz w:val="20"/>
+      </w:rPr>
+    </w:lvl>
+    <w:lvl w:ilvl="5" w:tentative="1">
+      <w:start w:val="1"/>
+      <w:numFmt w:val="bullet"/>
+      <w:lvlText w:val=""/>
+      <w:lvlJc w:val="left"/>
+      <w:pPr>
+        <w:tabs>
+          <w:tab w:val="num" w:pos="4320"/>
+        </w:tabs>
+        <w:ind w:left="4320" w:hanging="360"/>
+      </w:pPr>
+      <w:rPr>
+        <w:rFonts w:ascii="Symbol" w:hAnsi="Symbol" w:hint="default"/>
+        <w:sz w:val="20"/>
+      </w:rPr>
+    </w:lvl>
+    <w:lvl w:ilvl="6" w:tentative="1">
+      <w:start w:val="1"/>
+      <w:numFmt w:val="bullet"/>
+      <w:lvlText w:val=""/>
+      <w:lvlJc w:val="left"/>
+      <w:pPr>
+        <w:tabs>
+          <w:tab w:val="num" w:pos="5040"/>
+        </w:tabs>
+        <w:ind w:left="5040" w:hanging="360"/>
+      </w:pPr>
+      <w:rPr>
+        <w:rFonts w:ascii="Symbol" w:hAnsi="Symbol" w:hint="default"/>
+        <w:sz w:val="20"/>
+      </w:rPr>
+    </w:lvl>
+    <w:lvl w:ilvl="7" w:tentative="1">
+      <w:start w:val="1"/>
+      <w:numFmt w:val="bullet"/>
+      <w:lvlText w:val=""/>
+      <w:lvlJc w:val="left"/>
+      <w:pPr>
+        <w:tabs>
+          <w:tab w:val="num" w:pos="5760"/>
+        </w:tabs>
+        <w:ind w:left="5760" w:hanging="360"/>
+      </w:pPr>
+      <w:rPr>
+        <w:rFonts w:ascii="Symbol" w:hAnsi="Symbol" w:hint="default"/>
+        <w:sz w:val="20"/>
+      </w:rPr>
+    </w:lvl>
+    <w:lvl w:ilvl="8" w:tentative="1">
+      <w:start w:val="1"/>
+      <w:numFmt w:val="bullet"/>
+      <w:lvlText w:val=""/>
+      <w:lvlJc w:val="left"/>
+      <w:pPr>
+        <w:tabs>
+          <w:tab w:val="num" w:pos="6480"/>
+        </w:tabs>
+        <w:ind w:left="6480" w:hanging="360"/>
+      </w:pPr>
+      <w:rPr>
+        <w:rFonts w:ascii="Symbol" w:hAnsi="Symbol" w:hint="default"/>
+        <w:sz w:val="20"/>
+      </w:rPr>
+    </w:lvl>
+  </w:abstractNum>
+  <w:abstractNum w:abstractNumId="7">
     <w:nsid w:val="136C56A0"/>
     <w:multiLevelType w:val="multilevel"/>
     <w:tmpl w:val="1AF2FB6A"/>
@@ -7220,7 +10256,7 @@
       </w:rPr>
     </w:lvl>
   </w:abstractNum>
-  <w:abstractNum w:abstractNumId="6">
+  <w:abstractNum w:abstractNumId="8">
     <w:nsid w:val="144C658C"/>
     <w:multiLevelType w:val="multilevel"/>
     <w:tmpl w:val="11B49878"/>
@@ -7369,7 +10405,7 @@
       </w:rPr>
     </w:lvl>
   </w:abstractNum>
-  <w:abstractNum w:abstractNumId="7">
+  <w:abstractNum w:abstractNumId="9">
     <w:nsid w:val="1DCE1FDC"/>
     <w:multiLevelType w:val="multilevel"/>
     <w:tmpl w:val="C8805A54"/>
@@ -7518,7 +10554,7 @@
       </w:rPr>
     </w:lvl>
   </w:abstractNum>
-  <w:abstractNum w:abstractNumId="8">
+  <w:abstractNum w:abstractNumId="10">
     <w:nsid w:val="21480445"/>
     <w:multiLevelType w:val="multilevel"/>
     <w:tmpl w:val="0EF67102"/>
@@ -7667,7 +10703,156 @@
       </w:rPr>
     </w:lvl>
   </w:abstractNum>
-  <w:abstractNum w:abstractNumId="9">
+  <w:abstractNum w:abstractNumId="11">
+    <w:nsid w:val="24F167AD"/>
+    <w:multiLevelType w:val="multilevel"/>
+    <w:tmpl w:val="2772C42E"/>
+    <w:lvl w:ilvl="0">
+      <w:start w:val="1"/>
+      <w:numFmt w:val="bullet"/>
+      <w:lvlText w:val=""/>
+      <w:lvlJc w:val="left"/>
+      <w:pPr>
+        <w:tabs>
+          <w:tab w:val="num" w:pos="720"/>
+        </w:tabs>
+        <w:ind w:left="720" w:hanging="360"/>
+      </w:pPr>
+      <w:rPr>
+        <w:rFonts w:ascii="Symbol" w:hAnsi="Symbol" w:hint="default"/>
+        <w:sz w:val="20"/>
+      </w:rPr>
+    </w:lvl>
+    <w:lvl w:ilvl="1" w:tentative="1">
+      <w:start w:val="1"/>
+      <w:numFmt w:val="bullet"/>
+      <w:lvlText w:val=""/>
+      <w:lvlJc w:val="left"/>
+      <w:pPr>
+        <w:tabs>
+          <w:tab w:val="num" w:pos="1440"/>
+        </w:tabs>
+        <w:ind w:left="1440" w:hanging="360"/>
+      </w:pPr>
+      <w:rPr>
+        <w:rFonts w:ascii="Symbol" w:hAnsi="Symbol" w:hint="default"/>
+        <w:sz w:val="20"/>
+      </w:rPr>
+    </w:lvl>
+    <w:lvl w:ilvl="2" w:tentative="1">
+      <w:start w:val="1"/>
+      <w:numFmt w:val="bullet"/>
+      <w:lvlText w:val=""/>
+      <w:lvlJc w:val="left"/>
+      <w:pPr>
+        <w:tabs>
+          <w:tab w:val="num" w:pos="2160"/>
+        </w:tabs>
+        <w:ind w:left="2160" w:hanging="360"/>
+      </w:pPr>
+      <w:rPr>
+        <w:rFonts w:ascii="Symbol" w:hAnsi="Symbol" w:hint="default"/>
+        <w:sz w:val="20"/>
+      </w:rPr>
+    </w:lvl>
+    <w:lvl w:ilvl="3" w:tentative="1">
+      <w:start w:val="1"/>
+      <w:numFmt w:val="bullet"/>
+      <w:lvlText w:val=""/>
+      <w:lvlJc w:val="left"/>
+      <w:pPr>
+        <w:tabs>
+          <w:tab w:val="num" w:pos="2880"/>
+        </w:tabs>
+        <w:ind w:left="2880" w:hanging="360"/>
+      </w:pPr>
+      <w:rPr>
+        <w:rFonts w:ascii="Symbol" w:hAnsi="Symbol" w:hint="default"/>
+        <w:sz w:val="20"/>
+      </w:rPr>
+    </w:lvl>
+    <w:lvl w:ilvl="4" w:tentative="1">
+      <w:start w:val="1"/>
+      <w:numFmt w:val="bullet"/>
+      <w:lvlText w:val=""/>
+      <w:lvlJc w:val="left"/>
+      <w:pPr>
+        <w:tabs>
+          <w:tab w:val="num" w:pos="3600"/>
+        </w:tabs>
+        <w:ind w:left="3600" w:hanging="360"/>
+      </w:pPr>
+      <w:rPr>
+        <w:rFonts w:ascii="Symbol" w:hAnsi="Symbol" w:hint="default"/>
+        <w:sz w:val="20"/>
+      </w:rPr>
+    </w:lvl>
+    <w:lvl w:ilvl="5" w:tentative="1">
+      <w:start w:val="1"/>
+      <w:numFmt w:val="bullet"/>
+      <w:lvlText w:val=""/>
+      <w:lvlJc w:val="left"/>
+      <w:pPr>
+        <w:tabs>
+          <w:tab w:val="num" w:pos="4320"/>
+        </w:tabs>
+        <w:ind w:left="4320" w:hanging="360"/>
+      </w:pPr>
+      <w:rPr>
+        <w:rFonts w:ascii="Symbol" w:hAnsi="Symbol" w:hint="default"/>
+        <w:sz w:val="20"/>
+      </w:rPr>
+    </w:lvl>
+    <w:lvl w:ilvl="6" w:tentative="1">
+      <w:start w:val="1"/>
+      <w:numFmt w:val="bullet"/>
+      <w:lvlText w:val=""/>
+      <w:lvlJc w:val="left"/>
+      <w:pPr>
+        <w:tabs>
+          <w:tab w:val="num" w:pos="5040"/>
+        </w:tabs>
+        <w:ind w:left="5040" w:hanging="360"/>
+      </w:pPr>
+      <w:rPr>
+        <w:rFonts w:ascii="Symbol" w:hAnsi="Symbol" w:hint="default"/>
+        <w:sz w:val="20"/>
+      </w:rPr>
+    </w:lvl>
+    <w:lvl w:ilvl="7" w:tentative="1">
+      <w:start w:val="1"/>
+      <w:numFmt w:val="bullet"/>
+      <w:lvlText w:val=""/>
+      <w:lvlJc w:val="left"/>
+      <w:pPr>
+        <w:tabs>
+          <w:tab w:val="num" w:pos="5760"/>
+        </w:tabs>
+        <w:ind w:left="5760" w:hanging="360"/>
+      </w:pPr>
+      <w:rPr>
+        <w:rFonts w:ascii="Symbol" w:hAnsi="Symbol" w:hint="default"/>
+        <w:sz w:val="20"/>
+      </w:rPr>
+    </w:lvl>
+    <w:lvl w:ilvl="8" w:tentative="1">
+      <w:start w:val="1"/>
+      <w:numFmt w:val="bullet"/>
+      <w:lvlText w:val=""/>
+      <w:lvlJc w:val="left"/>
+      <w:pPr>
+        <w:tabs>
+          <w:tab w:val="num" w:pos="6480"/>
+        </w:tabs>
+        <w:ind w:left="6480" w:hanging="360"/>
+      </w:pPr>
+      <w:rPr>
+        <w:rFonts w:ascii="Symbol" w:hAnsi="Symbol" w:hint="default"/>
+        <w:sz w:val="20"/>
+      </w:rPr>
+    </w:lvl>
+  </w:abstractNum>
+  <w:abstractNum w:abstractNumId="12">
     <w:nsid w:val="25916570"/>
     <w:multiLevelType w:val="hybridMultilevel"/>
     <w:tmpl w:val="9774E570"/>
@@ -7780,7 +10965,7 @@
       </w:rPr>
     </w:lvl>
   </w:abstractNum>
-  <w:abstractNum w:abstractNumId="10">
+  <w:abstractNum w:abstractNumId="13">
     <w:nsid w:val="33F90C84"/>
     <w:multiLevelType w:val="multilevel"/>
     <w:tmpl w:val="A5842C38"/>
@@ -7929,7 +11114,7 @@
       </w:rPr>
     </w:lvl>
   </w:abstractNum>
-  <w:abstractNum w:abstractNumId="11">
+  <w:abstractNum w:abstractNumId="14">
     <w:nsid w:val="35E43201"/>
     <w:multiLevelType w:val="multilevel"/>
     <w:tmpl w:val="1C58D9DA"/>
@@ -8078,7 +11263,7 @@
       </w:rPr>
     </w:lvl>
   </w:abstractNum>
-  <w:abstractNum w:abstractNumId="12">
+  <w:abstractNum w:abstractNumId="15">
     <w:nsid w:val="3A3D7A73"/>
     <w:multiLevelType w:val="multilevel"/>
     <w:tmpl w:val="9CDAE0D0"/>
@@ -8227,7 +11412,7 @@
       </w:rPr>
     </w:lvl>
   </w:abstractNum>
-  <w:abstractNum w:abstractNumId="13">
+  <w:abstractNum w:abstractNumId="16">
     <w:nsid w:val="3B002638"/>
     <w:multiLevelType w:val="multilevel"/>
     <w:tmpl w:val="C69ABC60"/>
@@ -8376,7 +11561,7 @@
       </w:rPr>
     </w:lvl>
   </w:abstractNum>
-  <w:abstractNum w:abstractNumId="14">
+  <w:abstractNum w:abstractNumId="17">
     <w:nsid w:val="41D70B5C"/>
     <w:multiLevelType w:val="multilevel"/>
     <w:tmpl w:val="FDDC8DA0"/>
@@ -8525,7 +11710,7 @@
       </w:rPr>
     </w:lvl>
   </w:abstractNum>
-  <w:abstractNum w:abstractNumId="15">
+  <w:abstractNum w:abstractNumId="18">
     <w:nsid w:val="4472038E"/>
     <w:multiLevelType w:val="multilevel"/>
     <w:tmpl w:val="F68E2F7A"/>
@@ -8674,7 +11859,156 @@
       </w:rPr>
     </w:lvl>
   </w:abstractNum>
-  <w:abstractNum w:abstractNumId="16">
+  <w:abstractNum w:abstractNumId="19">
+    <w:nsid w:val="46347A9D"/>
+    <w:multiLevelType w:val="multilevel"/>
+    <w:tmpl w:val="50985CBC"/>
+    <w:lvl w:ilvl="0">
+      <w:start w:val="1"/>
+      <w:numFmt w:val="bullet"/>
+      <w:lvlText w:val=""/>
+      <w:lvlJc w:val="left"/>
+      <w:pPr>
+        <w:tabs>
+          <w:tab w:val="num" w:pos="720"/>
+        </w:tabs>
+        <w:ind w:left="720" w:hanging="360"/>
+      </w:pPr>
+      <w:rPr>
+        <w:rFonts w:ascii="Symbol" w:hAnsi="Symbol" w:hint="default"/>
+        <w:sz w:val="20"/>
+      </w:rPr>
+    </w:lvl>
+    <w:lvl w:ilvl="1" w:tentative="1">
+      <w:start w:val="1"/>
+      <w:numFmt w:val="bullet"/>
+      <w:lvlText w:val=""/>
+      <w:lvlJc w:val="left"/>
+      <w:pPr>
+        <w:tabs>
+          <w:tab w:val="num" w:pos="1440"/>
+        </w:tabs>
+        <w:ind w:left="1440" w:hanging="360"/>
+      </w:pPr>
+      <w:rPr>
+        <w:rFonts w:ascii="Symbol" w:hAnsi="Symbol" w:hint="default"/>
+        <w:sz w:val="20"/>
+      </w:rPr>
+    </w:lvl>
+    <w:lvl w:ilvl="2" w:tentative="1">
+      <w:start w:val="1"/>
+      <w:numFmt w:val="bullet"/>
+      <w:lvlText w:val=""/>
+      <w:lvlJc w:val="left"/>
+      <w:pPr>
+        <w:tabs>
+          <w:tab w:val="num" w:pos="2160"/>
+        </w:tabs>
+        <w:ind w:left="2160" w:hanging="360"/>
+      </w:pPr>
+      <w:rPr>
+        <w:rFonts w:ascii="Symbol" w:hAnsi="Symbol" w:hint="default"/>
+        <w:sz w:val="20"/>
+      </w:rPr>
+    </w:lvl>
+    <w:lvl w:ilvl="3" w:tentative="1">
+      <w:start w:val="1"/>
+      <w:numFmt w:val="bullet"/>
+      <w:lvlText w:val=""/>
+      <w:lvlJc w:val="left"/>
+      <w:pPr>
+        <w:tabs>
+          <w:tab w:val="num" w:pos="2880"/>
+        </w:tabs>
+        <w:ind w:left="2880" w:hanging="360"/>
+      </w:pPr>
+      <w:rPr>
+        <w:rFonts w:ascii="Symbol" w:hAnsi="Symbol" w:hint="default"/>
+        <w:sz w:val="20"/>
+      </w:rPr>
+    </w:lvl>
+    <w:lvl w:ilvl="4" w:tentative="1">
+      <w:start w:val="1"/>
+      <w:numFmt w:val="bullet"/>
+      <w:lvlText w:val=""/>
+      <w:lvlJc w:val="left"/>
+      <w:pPr>
+        <w:tabs>
+          <w:tab w:val="num" w:pos="3600"/>
+        </w:tabs>
+        <w:ind w:left="3600" w:hanging="360"/>
+      </w:pPr>
+      <w:rPr>
+        <w:rFonts w:ascii="Symbol" w:hAnsi="Symbol" w:hint="default"/>
+        <w:sz w:val="20"/>
+      </w:rPr>
+    </w:lvl>
+    <w:lvl w:ilvl="5" w:tentative="1">
+      <w:start w:val="1"/>
+      <w:numFmt w:val="bullet"/>
+      <w:lvlText w:val=""/>
+      <w:lvlJc w:val="left"/>
+      <w:pPr>
+        <w:tabs>
+          <w:tab w:val="num" w:pos="4320"/>
+        </w:tabs>
+        <w:ind w:left="4320" w:hanging="360"/>
+      </w:pPr>
+      <w:rPr>
+        <w:rFonts w:ascii="Symbol" w:hAnsi="Symbol" w:hint="default"/>
+        <w:sz w:val="20"/>
+      </w:rPr>
+    </w:lvl>
+    <w:lvl w:ilvl="6" w:tentative="1">
+      <w:start w:val="1"/>
+      <w:numFmt w:val="bullet"/>
+      <w:lvlText w:val=""/>
+      <w:lvlJc w:val="left"/>
+      <w:pPr>
+        <w:tabs>
+          <w:tab w:val="num" w:pos="5040"/>
+        </w:tabs>
+        <w:ind w:left="5040" w:hanging="360"/>
+      </w:pPr>
+      <w:rPr>
+        <w:rFonts w:ascii="Symbol" w:hAnsi="Symbol" w:hint="default"/>
+        <w:sz w:val="20"/>
+      </w:rPr>
+    </w:lvl>
+    <w:lvl w:ilvl="7" w:tentative="1">
+      <w:start w:val="1"/>
+      <w:numFmt w:val="bullet"/>
+      <w:lvlText w:val=""/>
+      <w:lvlJc w:val="left"/>
+      <w:pPr>
+        <w:tabs>
+          <w:tab w:val="num" w:pos="5760"/>
+        </w:tabs>
+        <w:ind w:left="5760" w:hanging="360"/>
+      </w:pPr>
+      <w:rPr>
+        <w:rFonts w:ascii="Symbol" w:hAnsi="Symbol" w:hint="default"/>
+        <w:sz w:val="20"/>
+      </w:rPr>
+    </w:lvl>
+    <w:lvl w:ilvl="8" w:tentative="1">
+      <w:start w:val="1"/>
+      <w:numFmt w:val="bullet"/>
+      <w:lvlText w:val=""/>
+      <w:lvlJc w:val="left"/>
+      <w:pPr>
+        <w:tabs>
+          <w:tab w:val="num" w:pos="6480"/>
+        </w:tabs>
+        <w:ind w:left="6480" w:hanging="360"/>
+      </w:pPr>
+      <w:rPr>
+        <w:rFonts w:ascii="Symbol" w:hAnsi="Symbol" w:hint="default"/>
+        <w:sz w:val="20"/>
+      </w:rPr>
+    </w:lvl>
+  </w:abstractNum>
+  <w:abstractNum w:abstractNumId="20">
     <w:nsid w:val="4E055E9C"/>
     <w:multiLevelType w:val="multilevel"/>
     <w:tmpl w:val="8078E826"/>
@@ -8823,7 +12157,7 @@
       </w:rPr>
     </w:lvl>
   </w:abstractNum>
-  <w:abstractNum w:abstractNumId="17">
+  <w:abstractNum w:abstractNumId="21">
     <w:nsid w:val="4F6D5BC8"/>
     <w:multiLevelType w:val="multilevel"/>
     <w:tmpl w:val="A70AC95E"/>
@@ -8972,7 +12306,7 @@
       </w:rPr>
     </w:lvl>
   </w:abstractNum>
-  <w:abstractNum w:abstractNumId="18">
+  <w:abstractNum w:abstractNumId="22">
     <w:nsid w:val="54F32A3C"/>
     <w:multiLevelType w:val="multilevel"/>
     <w:tmpl w:val="DE46B2EE"/>
@@ -9121,7 +12455,7 @@
       </w:rPr>
     </w:lvl>
   </w:abstractNum>
-  <w:abstractNum w:abstractNumId="19">
+  <w:abstractNum w:abstractNumId="23">
     <w:nsid w:val="5B2C65C6"/>
     <w:multiLevelType w:val="multilevel"/>
     <w:tmpl w:val="6B1C9106"/>
@@ -9270,7 +12604,7 @@
       </w:rPr>
     </w:lvl>
   </w:abstractNum>
-  <w:abstractNum w:abstractNumId="20">
+  <w:abstractNum w:abstractNumId="24">
     <w:nsid w:val="5C4635B9"/>
     <w:multiLevelType w:val="multilevel"/>
     <w:tmpl w:val="83AE16CA"/>
@@ -9419,7 +12753,7 @@
       </w:rPr>
     </w:lvl>
   </w:abstractNum>
-  <w:abstractNum w:abstractNumId="21">
+  <w:abstractNum w:abstractNumId="25">
     <w:nsid w:val="5CEA3A93"/>
     <w:multiLevelType w:val="multilevel"/>
     <w:tmpl w:val="A720084A"/>
@@ -9568,7 +12902,305 @@
       </w:rPr>
     </w:lvl>
   </w:abstractNum>
-  <w:abstractNum w:abstractNumId="22">
+  <w:abstractNum w:abstractNumId="26">
+    <w:nsid w:val="68B111DD"/>
+    <w:multiLevelType w:val="multilevel"/>
+    <w:tmpl w:val="E7F06152"/>
+    <w:lvl w:ilvl="0">
+      <w:start w:val="1"/>
+      <w:numFmt w:val="bullet"/>
+      <w:lvlText w:val=""/>
+      <w:lvlJc w:val="left"/>
+      <w:pPr>
+        <w:tabs>
+          <w:tab w:val="num" w:pos="720"/>
+        </w:tabs>
+        <w:ind w:left="720" w:hanging="360"/>
+      </w:pPr>
+      <w:rPr>
+        <w:rFonts w:ascii="Symbol" w:hAnsi="Symbol" w:hint="default"/>
+        <w:sz w:val="20"/>
+      </w:rPr>
+    </w:lvl>
+    <w:lvl w:ilvl="1" w:tentative="1">
+      <w:start w:val="1"/>
+      <w:numFmt w:val="bullet"/>
+      <w:lvlText w:val=""/>
+      <w:lvlJc w:val="left"/>
+      <w:pPr>
+        <w:tabs>
+          <w:tab w:val="num" w:pos="1440"/>
+        </w:tabs>
+        <w:ind w:left="1440" w:hanging="360"/>
+      </w:pPr>
+      <w:rPr>
+        <w:rFonts w:ascii="Symbol" w:hAnsi="Symbol" w:hint="default"/>
+        <w:sz w:val="20"/>
+      </w:rPr>
+    </w:lvl>
+    <w:lvl w:ilvl="2" w:tentative="1">
+      <w:start w:val="1"/>
+      <w:numFmt w:val="bullet"/>
+      <w:lvlText w:val=""/>
+      <w:lvlJc w:val="left"/>
+      <w:pPr>
+        <w:tabs>
+          <w:tab w:val="num" w:pos="2160"/>
+        </w:tabs>
+        <w:ind w:left="2160" w:hanging="360"/>
+      </w:pPr>
+      <w:rPr>
+        <w:rFonts w:ascii="Symbol" w:hAnsi="Symbol" w:hint="default"/>
+        <w:sz w:val="20"/>
+      </w:rPr>
+    </w:lvl>
+    <w:lvl w:ilvl="3" w:tentative="1">
+      <w:start w:val="1"/>
+      <w:numFmt w:val="bullet"/>
+      <w:lvlText w:val=""/>
+      <w:lvlJc w:val="left"/>
+      <w:pPr>
+        <w:tabs>
+          <w:tab w:val="num" w:pos="2880"/>
+        </w:tabs>
+        <w:ind w:left="2880" w:hanging="360"/>
+      </w:pPr>
+      <w:rPr>
+        <w:rFonts w:ascii="Symbol" w:hAnsi="Symbol" w:hint="default"/>
+        <w:sz w:val="20"/>
+      </w:rPr>
+    </w:lvl>
+    <w:lvl w:ilvl="4" w:tentative="1">
+      <w:start w:val="1"/>
+      <w:numFmt w:val="bullet"/>
+      <w:lvlText w:val=""/>
+      <w:lvlJc w:val="left"/>
+      <w:pPr>
+        <w:tabs>
+          <w:tab w:val="num" w:pos="3600"/>
+        </w:tabs>
+        <w:ind w:left="3600" w:hanging="360"/>
+      </w:pPr>
+      <w:rPr>
+        <w:rFonts w:ascii="Symbol" w:hAnsi="Symbol" w:hint="default"/>
+        <w:sz w:val="20"/>
+      </w:rPr>
+    </w:lvl>
+    <w:lvl w:ilvl="5" w:tentative="1">
+      <w:start w:val="1"/>
+      <w:numFmt w:val="bullet"/>
+      <w:lvlText w:val=""/>
+      <w:lvlJc w:val="left"/>
+      <w:pPr>
+        <w:tabs>
+          <w:tab w:val="num" w:pos="4320"/>
+        </w:tabs>
+        <w:ind w:left="4320" w:hanging="360"/>
+      </w:pPr>
+      <w:rPr>
+        <w:rFonts w:ascii="Symbol" w:hAnsi="Symbol" w:hint="default"/>
+        <w:sz w:val="20"/>
+      </w:rPr>
+    </w:lvl>
+    <w:lvl w:ilvl="6" w:tentative="1">
+      <w:start w:val="1"/>
+      <w:numFmt w:val="bullet"/>
+      <w:lvlText w:val=""/>
+      <w:lvlJc w:val="left"/>
+      <w:pPr>
+        <w:tabs>
+          <w:tab w:val="num" w:pos="5040"/>
+        </w:tabs>
+        <w:ind w:left="5040" w:hanging="360"/>
+      </w:pPr>
+      <w:rPr>
+        <w:rFonts w:ascii="Symbol" w:hAnsi="Symbol" w:hint="default"/>
+        <w:sz w:val="20"/>
+      </w:rPr>
+    </w:lvl>
+    <w:lvl w:ilvl="7" w:tentative="1">
+      <w:start w:val="1"/>
+      <w:numFmt w:val="bullet"/>
+      <w:lvlText w:val=""/>
+      <w:lvlJc w:val="left"/>
+      <w:pPr>
+        <w:tabs>
+          <w:tab w:val="num" w:pos="5760"/>
+        </w:tabs>
+        <w:ind w:left="5760" w:hanging="360"/>
+      </w:pPr>
+      <w:rPr>
+        <w:rFonts w:ascii="Symbol" w:hAnsi="Symbol" w:hint="default"/>
+        <w:sz w:val="20"/>
+      </w:rPr>
+    </w:lvl>
+    <w:lvl w:ilvl="8" w:tentative="1">
+      <w:start w:val="1"/>
+      <w:numFmt w:val="bullet"/>
+      <w:lvlText w:val=""/>
+      <w:lvlJc w:val="left"/>
+      <w:pPr>
+        <w:tabs>
+          <w:tab w:val="num" w:pos="6480"/>
+        </w:tabs>
+        <w:ind w:left="6480" w:hanging="360"/>
+      </w:pPr>
+      <w:rPr>
+        <w:rFonts w:ascii="Symbol" w:hAnsi="Symbol" w:hint="default"/>
+        <w:sz w:val="20"/>
+      </w:rPr>
+    </w:lvl>
+  </w:abstractNum>
+  <w:abstractNum w:abstractNumId="27">
+    <w:nsid w:val="6CFA067A"/>
+    <w:multiLevelType w:val="multilevel"/>
+    <w:tmpl w:val="573E4E32"/>
+    <w:lvl w:ilvl="0">
+      <w:start w:val="1"/>
+      <w:numFmt w:val="bullet"/>
+      <w:lvlText w:val=""/>
+      <w:lvlJc w:val="left"/>
+      <w:pPr>
+        <w:tabs>
+          <w:tab w:val="num" w:pos="720"/>
+        </w:tabs>
+        <w:ind w:left="720" w:hanging="360"/>
+      </w:pPr>
+      <w:rPr>
+        <w:rFonts w:ascii="Symbol" w:hAnsi="Symbol" w:hint="default"/>
+        <w:sz w:val="20"/>
+      </w:rPr>
+    </w:lvl>
+    <w:lvl w:ilvl="1" w:tentative="1">
+      <w:start w:val="1"/>
+      <w:numFmt w:val="bullet"/>
+      <w:lvlText w:val=""/>
+      <w:lvlJc w:val="left"/>
+      <w:pPr>
+        <w:tabs>
+          <w:tab w:val="num" w:pos="1440"/>
+        </w:tabs>
+        <w:ind w:left="1440" w:hanging="360"/>
+      </w:pPr>
+      <w:rPr>
+        <w:rFonts w:ascii="Symbol" w:hAnsi="Symbol" w:hint="default"/>
+        <w:sz w:val="20"/>
+      </w:rPr>
+    </w:lvl>
+    <w:lvl w:ilvl="2" w:tentative="1">
+      <w:start w:val="1"/>
+      <w:numFmt w:val="bullet"/>
+      <w:lvlText w:val=""/>
+      <w:lvlJc w:val="left"/>
+      <w:pPr>
+        <w:tabs>
+          <w:tab w:val="num" w:pos="2160"/>
+        </w:tabs>
+        <w:ind w:left="2160" w:hanging="360"/>
+      </w:pPr>
+      <w:rPr>
+        <w:rFonts w:ascii="Symbol" w:hAnsi="Symbol" w:hint="default"/>
+        <w:sz w:val="20"/>
+      </w:rPr>
+    </w:lvl>
+    <w:lvl w:ilvl="3" w:tentative="1">
+      <w:start w:val="1"/>
+      <w:numFmt w:val="bullet"/>
+      <w:lvlText w:val=""/>
+      <w:lvlJc w:val="left"/>
+      <w:pPr>
+        <w:tabs>
+          <w:tab w:val="num" w:pos="2880"/>
+        </w:tabs>
+        <w:ind w:left="2880" w:hanging="360"/>
+      </w:pPr>
+      <w:rPr>
+        <w:rFonts w:ascii="Symbol" w:hAnsi="Symbol" w:hint="default"/>
+        <w:sz w:val="20"/>
+      </w:rPr>
+    </w:lvl>
+    <w:lvl w:ilvl="4" w:tentative="1">
+      <w:start w:val="1"/>
+      <w:numFmt w:val="bullet"/>
+      <w:lvlText w:val=""/>
+      <w:lvlJc w:val="left"/>
+      <w:pPr>
+        <w:tabs>
+          <w:tab w:val="num" w:pos="3600"/>
+        </w:tabs>
+        <w:ind w:left="3600" w:hanging="360"/>
+      </w:pPr>
+      <w:rPr>
+        <w:rFonts w:ascii="Symbol" w:hAnsi="Symbol" w:hint="default"/>
+        <w:sz w:val="20"/>
+      </w:rPr>
+    </w:lvl>
+    <w:lvl w:ilvl="5" w:tentative="1">
+      <w:start w:val="1"/>
+      <w:numFmt w:val="bullet"/>
+      <w:lvlText w:val=""/>
+      <w:lvlJc w:val="left"/>
+      <w:pPr>
+        <w:tabs>
+          <w:tab w:val="num" w:pos="4320"/>
+        </w:tabs>
+        <w:ind w:left="4320" w:hanging="360"/>
+      </w:pPr>
+      <w:rPr>
+        <w:rFonts w:ascii="Symbol" w:hAnsi="Symbol" w:hint="default"/>
+        <w:sz w:val="20"/>
+      </w:rPr>
+    </w:lvl>
+    <w:lvl w:ilvl="6" w:tentative="1">
+      <w:start w:val="1"/>
+      <w:numFmt w:val="bullet"/>
+      <w:lvlText w:val=""/>
+      <w:lvlJc w:val="left"/>
+      <w:pPr>
+        <w:tabs>
+          <w:tab w:val="num" w:pos="5040"/>
+        </w:tabs>
+        <w:ind w:left="5040" w:hanging="360"/>
+      </w:pPr>
+      <w:rPr>
+        <w:rFonts w:ascii="Symbol" w:hAnsi="Symbol" w:hint="default"/>
+        <w:sz w:val="20"/>
+      </w:rPr>
+    </w:lvl>
+    <w:lvl w:ilvl="7" w:tentative="1">
+      <w:start w:val="1"/>
+      <w:numFmt w:val="bullet"/>
+      <w:lvlText w:val=""/>
+      <w:lvlJc w:val="left"/>
+      <w:pPr>
+        <w:tabs>
+          <w:tab w:val="num" w:pos="5760"/>
+        </w:tabs>
+        <w:ind w:left="5760" w:hanging="360"/>
+      </w:pPr>
+      <w:rPr>
+        <w:rFonts w:ascii="Symbol" w:hAnsi="Symbol" w:hint="default"/>
+        <w:sz w:val="20"/>
+      </w:rPr>
+    </w:lvl>
+    <w:lvl w:ilvl="8" w:tentative="1">
+      <w:start w:val="1"/>
+      <w:numFmt w:val="bullet"/>
+      <w:lvlText w:val=""/>
+      <w:lvlJc w:val="left"/>
+      <w:pPr>
+        <w:tabs>
+          <w:tab w:val="num" w:pos="6480"/>
+        </w:tabs>
+        <w:ind w:left="6480" w:hanging="360"/>
+      </w:pPr>
+      <w:rPr>
+        <w:rFonts w:ascii="Symbol" w:hAnsi="Symbol" w:hint="default"/>
+        <w:sz w:val="20"/>
+      </w:rPr>
+    </w:lvl>
+  </w:abstractNum>
+  <w:abstractNum w:abstractNumId="28">
     <w:nsid w:val="6E4477A1"/>
     <w:multiLevelType w:val="multilevel"/>
     <w:tmpl w:val="3640BB1A"/>
@@ -9717,7 +13349,156 @@
       </w:rPr>
     </w:lvl>
   </w:abstractNum>
-  <w:abstractNum w:abstractNumId="23">
+  <w:abstractNum w:abstractNumId="29">
+    <w:nsid w:val="6FA27BFE"/>
+    <w:multiLevelType w:val="multilevel"/>
+    <w:tmpl w:val="3918B35A"/>
+    <w:lvl w:ilvl="0">
+      <w:start w:val="1"/>
+      <w:numFmt w:val="bullet"/>
+      <w:lvlText w:val=""/>
+      <w:lvlJc w:val="left"/>
+      <w:pPr>
+        <w:tabs>
+          <w:tab w:val="num" w:pos="720"/>
+        </w:tabs>
+        <w:ind w:left="720" w:hanging="360"/>
+      </w:pPr>
+      <w:rPr>
+        <w:rFonts w:ascii="Symbol" w:hAnsi="Symbol" w:hint="default"/>
+        <w:sz w:val="20"/>
+      </w:rPr>
+    </w:lvl>
+    <w:lvl w:ilvl="1" w:tentative="1">
+      <w:start w:val="1"/>
+      <w:numFmt w:val="bullet"/>
+      <w:lvlText w:val=""/>
+      <w:lvlJc w:val="left"/>
+      <w:pPr>
+        <w:tabs>
+          <w:tab w:val="num" w:pos="1440"/>
+        </w:tabs>
+        <w:ind w:left="1440" w:hanging="360"/>
+      </w:pPr>
+      <w:rPr>
+        <w:rFonts w:ascii="Symbol" w:hAnsi="Symbol" w:hint="default"/>
+        <w:sz w:val="20"/>
+      </w:rPr>
+    </w:lvl>
+    <w:lvl w:ilvl="2" w:tentative="1">
+      <w:start w:val="1"/>
+      <w:numFmt w:val="bullet"/>
+      <w:lvlText w:val=""/>
+      <w:lvlJc w:val="left"/>
+      <w:pPr>
+        <w:tabs>
+          <w:tab w:val="num" w:pos="2160"/>
+        </w:tabs>
+        <w:ind w:left="2160" w:hanging="360"/>
+      </w:pPr>
+      <w:rPr>
+        <w:rFonts w:ascii="Symbol" w:hAnsi="Symbol" w:hint="default"/>
+        <w:sz w:val="20"/>
+      </w:rPr>
+    </w:lvl>
+    <w:lvl w:ilvl="3" w:tentative="1">
+      <w:start w:val="1"/>
+      <w:numFmt w:val="bullet"/>
+      <w:lvlText w:val=""/>
+      <w:lvlJc w:val="left"/>
+      <w:pPr>
+        <w:tabs>
+          <w:tab w:val="num" w:pos="2880"/>
+        </w:tabs>
+        <w:ind w:left="2880" w:hanging="360"/>
+      </w:pPr>
+      <w:rPr>
+        <w:rFonts w:ascii="Symbol" w:hAnsi="Symbol" w:hint="default"/>
+        <w:sz w:val="20"/>
+      </w:rPr>
+    </w:lvl>
+    <w:lvl w:ilvl="4" w:tentative="1">
+      <w:start w:val="1"/>
+      <w:numFmt w:val="bullet"/>
+      <w:lvlText w:val=""/>
+      <w:lvlJc w:val="left"/>
+      <w:pPr>
+        <w:tabs>
+          <w:tab w:val="num" w:pos="3600"/>
+        </w:tabs>
+        <w:ind w:left="3600" w:hanging="360"/>
+      </w:pPr>
+      <w:rPr>
+        <w:rFonts w:ascii="Symbol" w:hAnsi="Symbol" w:hint="default"/>
+        <w:sz w:val="20"/>
+      </w:rPr>
+    </w:lvl>
+    <w:lvl w:ilvl="5" w:tentative="1">
+      <w:start w:val="1"/>
+      <w:numFmt w:val="bullet"/>
+      <w:lvlText w:val=""/>
+      <w:lvlJc w:val="left"/>
+      <w:pPr>
+        <w:tabs>
+          <w:tab w:val="num" w:pos="4320"/>
+        </w:tabs>
+        <w:ind w:left="4320" w:hanging="360"/>
+      </w:pPr>
+      <w:rPr>
+        <w:rFonts w:ascii="Symbol" w:hAnsi="Symbol" w:hint="default"/>
+        <w:sz w:val="20"/>
+      </w:rPr>
+    </w:lvl>
+    <w:lvl w:ilvl="6" w:tentative="1">
+      <w:start w:val="1"/>
+      <w:numFmt w:val="bullet"/>
+      <w:lvlText w:val=""/>
+      <w:lvlJc w:val="left"/>
+      <w:pPr>
+        <w:tabs>
+          <w:tab w:val="num" w:pos="5040"/>
+        </w:tabs>
+        <w:ind w:left="5040" w:hanging="360"/>
+      </w:pPr>
+      <w:rPr>
+        <w:rFonts w:ascii="Symbol" w:hAnsi="Symbol" w:hint="default"/>
+        <w:sz w:val="20"/>
+      </w:rPr>
+    </w:lvl>
+    <w:lvl w:ilvl="7" w:tentative="1">
+      <w:start w:val="1"/>
+      <w:numFmt w:val="bullet"/>
+      <w:lvlText w:val=""/>
+      <w:lvlJc w:val="left"/>
+      <w:pPr>
+        <w:tabs>
+          <w:tab w:val="num" w:pos="5760"/>
+        </w:tabs>
+        <w:ind w:left="5760" w:hanging="360"/>
+      </w:pPr>
+      <w:rPr>
+        <w:rFonts w:ascii="Symbol" w:hAnsi="Symbol" w:hint="default"/>
+        <w:sz w:val="20"/>
+      </w:rPr>
+    </w:lvl>
+    <w:lvl w:ilvl="8" w:tentative="1">
+      <w:start w:val="1"/>
+      <w:numFmt w:val="bullet"/>
+      <w:lvlText w:val=""/>
+      <w:lvlJc w:val="left"/>
+      <w:pPr>
+        <w:tabs>
+          <w:tab w:val="num" w:pos="6480"/>
+        </w:tabs>
+        <w:ind w:left="6480" w:hanging="360"/>
+      </w:pPr>
+      <w:rPr>
+        <w:rFonts w:ascii="Symbol" w:hAnsi="Symbol" w:hint="default"/>
+        <w:sz w:val="20"/>
+      </w:rPr>
+    </w:lvl>
+  </w:abstractNum>
+  <w:abstractNum w:abstractNumId="30">
     <w:nsid w:val="71BC060D"/>
     <w:multiLevelType w:val="multilevel"/>
     <w:tmpl w:val="899CD026"/>
@@ -9866,7 +13647,156 @@
       </w:rPr>
     </w:lvl>
   </w:abstractNum>
-  <w:abstractNum w:abstractNumId="24">
+  <w:abstractNum w:abstractNumId="31">
+    <w:nsid w:val="726A2874"/>
+    <w:multiLevelType w:val="multilevel"/>
+    <w:tmpl w:val="3C3655B6"/>
+    <w:lvl w:ilvl="0">
+      <w:start w:val="1"/>
+      <w:numFmt w:val="bullet"/>
+      <w:lvlText w:val=""/>
+      <w:lvlJc w:val="left"/>
+      <w:pPr>
+        <w:tabs>
+          <w:tab w:val="num" w:pos="720"/>
+        </w:tabs>
+        <w:ind w:left="720" w:hanging="360"/>
+      </w:pPr>
+      <w:rPr>
+        <w:rFonts w:ascii="Symbol" w:hAnsi="Symbol" w:hint="default"/>
+        <w:sz w:val="20"/>
+      </w:rPr>
+    </w:lvl>
+    <w:lvl w:ilvl="1" w:tentative="1">
+      <w:start w:val="1"/>
+      <w:numFmt w:val="bullet"/>
+      <w:lvlText w:val=""/>
+      <w:lvlJc w:val="left"/>
+      <w:pPr>
+        <w:tabs>
+          <w:tab w:val="num" w:pos="1440"/>
+        </w:tabs>
+        <w:ind w:left="1440" w:hanging="360"/>
+      </w:pPr>
+      <w:rPr>
+        <w:rFonts w:ascii="Symbol" w:hAnsi="Symbol" w:hint="default"/>
+        <w:sz w:val="20"/>
+      </w:rPr>
+    </w:lvl>
+    <w:lvl w:ilvl="2" w:tentative="1">
+      <w:start w:val="1"/>
+      <w:numFmt w:val="bullet"/>
+      <w:lvlText w:val=""/>
+      <w:lvlJc w:val="left"/>
+      <w:pPr>
+        <w:tabs>
+          <w:tab w:val="num" w:pos="2160"/>
+        </w:tabs>
+        <w:ind w:left="2160" w:hanging="360"/>
+      </w:pPr>
+      <w:rPr>
+        <w:rFonts w:ascii="Symbol" w:hAnsi="Symbol" w:hint="default"/>
+        <w:sz w:val="20"/>
+      </w:rPr>
+    </w:lvl>
+    <w:lvl w:ilvl="3" w:tentative="1">
+      <w:start w:val="1"/>
+      <w:numFmt w:val="bullet"/>
+      <w:lvlText w:val=""/>
+      <w:lvlJc w:val="left"/>
+      <w:pPr>
+        <w:tabs>
+          <w:tab w:val="num" w:pos="2880"/>
+        </w:tabs>
+        <w:ind w:left="2880" w:hanging="360"/>
+      </w:pPr>
+      <w:rPr>
+        <w:rFonts w:ascii="Symbol" w:hAnsi="Symbol" w:hint="default"/>
+        <w:sz w:val="20"/>
+      </w:rPr>
+    </w:lvl>
+    <w:lvl w:ilvl="4" w:tentative="1">
+      <w:start w:val="1"/>
+      <w:numFmt w:val="bullet"/>
+      <w:lvlText w:val=""/>
+      <w:lvlJc w:val="left"/>
+      <w:pPr>
+        <w:tabs>
+          <w:tab w:val="num" w:pos="3600"/>
+        </w:tabs>
+        <w:ind w:left="3600" w:hanging="360"/>
+      </w:pPr>
+      <w:rPr>
+        <w:rFonts w:ascii="Symbol" w:hAnsi="Symbol" w:hint="default"/>
+        <w:sz w:val="20"/>
+      </w:rPr>
+    </w:lvl>
+    <w:lvl w:ilvl="5" w:tentative="1">
+      <w:start w:val="1"/>
+      <w:numFmt w:val="bullet"/>
+      <w:lvlText w:val=""/>
+      <w:lvlJc w:val="left"/>
+      <w:pPr>
+        <w:tabs>
+          <w:tab w:val="num" w:pos="4320"/>
+        </w:tabs>
+        <w:ind w:left="4320" w:hanging="360"/>
+      </w:pPr>
+      <w:rPr>
+        <w:rFonts w:ascii="Symbol" w:hAnsi="Symbol" w:hint="default"/>
+        <w:sz w:val="20"/>
+      </w:rPr>
+    </w:lvl>
+    <w:lvl w:ilvl="6" w:tentative="1">
+      <w:start w:val="1"/>
+      <w:numFmt w:val="bullet"/>
+      <w:lvlText w:val=""/>
+      <w:lvlJc w:val="left"/>
+      <w:pPr>
+        <w:tabs>
+          <w:tab w:val="num" w:pos="5040"/>
+        </w:tabs>
+        <w:ind w:left="5040" w:hanging="360"/>
+      </w:pPr>
+      <w:rPr>
+        <w:rFonts w:ascii="Symbol" w:hAnsi="Symbol" w:hint="default"/>
+        <w:sz w:val="20"/>
+      </w:rPr>
+    </w:lvl>
+    <w:lvl w:ilvl="7" w:tentative="1">
+      <w:start w:val="1"/>
+      <w:numFmt w:val="bullet"/>
+      <w:lvlText w:val=""/>
+      <w:lvlJc w:val="left"/>
+      <w:pPr>
+        <w:tabs>
+          <w:tab w:val="num" w:pos="5760"/>
+        </w:tabs>
+        <w:ind w:left="5760" w:hanging="360"/>
+      </w:pPr>
+      <w:rPr>
+        <w:rFonts w:ascii="Symbol" w:hAnsi="Symbol" w:hint="default"/>
+        <w:sz w:val="20"/>
+      </w:rPr>
+    </w:lvl>
+    <w:lvl w:ilvl="8" w:tentative="1">
+      <w:start w:val="1"/>
+      <w:numFmt w:val="bullet"/>
+      <w:lvlText w:val=""/>
+      <w:lvlJc w:val="left"/>
+      <w:pPr>
+        <w:tabs>
+          <w:tab w:val="num" w:pos="6480"/>
+        </w:tabs>
+        <w:ind w:left="6480" w:hanging="360"/>
+      </w:pPr>
+      <w:rPr>
+        <w:rFonts w:ascii="Symbol" w:hAnsi="Symbol" w:hint="default"/>
+        <w:sz w:val="20"/>
+      </w:rPr>
+    </w:lvl>
+  </w:abstractNum>
+  <w:abstractNum w:abstractNumId="32">
     <w:nsid w:val="76CA631A"/>
     <w:multiLevelType w:val="multilevel"/>
     <w:tmpl w:val="2F505682"/>
@@ -10015,7 +13945,7 @@
       </w:rPr>
     </w:lvl>
   </w:abstractNum>
-  <w:abstractNum w:abstractNumId="25">
+  <w:abstractNum w:abstractNumId="33">
     <w:nsid w:val="7DB55D79"/>
     <w:multiLevelType w:val="multilevel"/>
     <w:tmpl w:val="68FAA704"/>
@@ -10165,82 +14095,106 @@
     </w:lvl>
   </w:abstractNum>
   <w:num w:numId="1">
-    <w:abstractNumId w:val="8"/>
+    <w:abstractNumId w:val="10"/>
   </w:num>
   <w:num w:numId="2">
-    <w:abstractNumId w:val="25"/>
+    <w:abstractNumId w:val="33"/>
   </w:num>
   <w:num w:numId="3">
-    <w:abstractNumId w:val="23"/>
+    <w:abstractNumId w:val="30"/>
   </w:num>
   <w:num w:numId="4">
-    <w:abstractNumId w:val="11"/>
+    <w:abstractNumId w:val="14"/>
   </w:num>
   <w:num w:numId="5">
-    <w:abstractNumId w:val="14"/>
+    <w:abstractNumId w:val="17"/>
   </w:num>
   <w:num w:numId="6">
     <w:abstractNumId w:val="2"/>
   </w:num>
   <w:num w:numId="7">
-    <w:abstractNumId w:val="22"/>
+    <w:abstractNumId w:val="28"/>
   </w:num>
   <w:num w:numId="8">
-    <w:abstractNumId w:val="15"/>
+    <w:abstractNumId w:val="18"/>
   </w:num>
   <w:num w:numId="9">
-    <w:abstractNumId w:val="10"/>
+    <w:abstractNumId w:val="13"/>
   </w:num>
   <w:num w:numId="10">
-    <w:abstractNumId w:val="18"/>
+    <w:abstractNumId w:val="22"/>
   </w:num>
   <w:num w:numId="11">
     <w:abstractNumId w:val="1"/>
   </w:num>
   <w:num w:numId="12">
-    <w:abstractNumId w:val="12"/>
+    <w:abstractNumId w:val="15"/>
   </w:num>
   <w:num w:numId="13">
     <w:abstractNumId w:val="4"/>
   </w:num>
   <w:num w:numId="14">
-    <w:abstractNumId w:val="6"/>
+    <w:abstractNumId w:val="8"/>
   </w:num>
   <w:num w:numId="15">
-    <w:abstractNumId w:val="5"/>
+    <w:abstractNumId w:val="7"/>
   </w:num>
   <w:num w:numId="16">
-    <w:abstractNumId w:val="17"/>
+    <w:abstractNumId w:val="21"/>
   </w:num>
   <w:num w:numId="17">
-    <w:abstractNumId w:val="20"/>
+    <w:abstractNumId w:val="24"/>
   </w:num>
   <w:num w:numId="18">
     <w:abstractNumId w:val="0"/>
   </w:num>
   <w:num w:numId="19">
-    <w:abstractNumId w:val="24"/>
+    <w:abstractNumId w:val="32"/>
   </w:num>
   <w:num w:numId="20">
-    <w:abstractNumId w:val="13"/>
+    <w:abstractNumId w:val="16"/>
   </w:num>
   <w:num w:numId="21">
-    <w:abstractNumId w:val="7"/>
+    <w:abstractNumId w:val="9"/>
   </w:num>
   <w:num w:numId="22">
-    <w:abstractNumId w:val="19"/>
+    <w:abstractNumId w:val="23"/>
   </w:num>
   <w:num w:numId="23">
-    <w:abstractNumId w:val="16"/>
+    <w:abstractNumId w:val="20"/>
   </w:num>
   <w:num w:numId="24">
-    <w:abstractNumId w:val="21"/>
+    <w:abstractNumId w:val="25"/>
   </w:num>
   <w:num w:numId="25">
     <w:abstractNumId w:val="3"/>
   </w:num>
   <w:num w:numId="26">
-    <w:abstractNumId w:val="9"/>
+    <w:abstractNumId w:val="12"/>
+  </w:num>
+  <w:num w:numId="27">
+    <w:abstractNumId w:val="29"/>
+  </w:num>
+  <w:num w:numId="28">
+    <w:abstractNumId w:val="27"/>
+  </w:num>
+  <w:num w:numId="29">
+    <w:abstractNumId w:val="6"/>
+  </w:num>
+  <w:num w:numId="30">
+    <w:abstractNumId w:val="31"/>
+  </w:num>
+  <w:num w:numId="31">
+    <w:abstractNumId w:val="19"/>
+  </w:num>
+  <w:num w:numId="32">
+    <w:abstractNumId w:val="5"/>
+  </w:num>
+  <w:num w:numId="33">
+    <w:abstractNumId w:val="11"/>
+  </w:num>
+  <w:num w:numId="34">
+    <w:abstractNumId w:val="26"/>
   </w:num>
 </w:numbering>
 </file>

</xml_diff>